<commit_message>
Documentación final del proyecto
</commit_message>
<xml_diff>
--- a/1. Trabajo final/SDR_para_cosmeticos_y_belleza_trabajo_final.docx
+++ b/1. Trabajo final/SDR_para_cosmeticos_y_belleza_trabajo_final.docx
@@ -114,136 +114,36 @@
           <w:sz w:val="24"/>
           <w:szCs w:val="24"/>
         </w:rPr>
-        <w:t xml:space="preserve"> Juan Carlos Castro, director ejecutivo de la Cámara de la industria Farmacéutica y de Aseo de la Asociación Nacional de Empresarios de Colombia (</w:t>
-      </w:r>
-      <w:proofErr w:type="spellStart"/>
-      <w:r>
+        <w:t xml:space="preserve"> Juan Carlos Castro, director ejecutivo de la Cámara de la industria Farmacéutica y de Aseo de la Asociación Nacional de Empresarios de Colombia (Andi), en el 2019 esta industria registró ventas por US$3,572 millones, siendo este el tercer país con mayor número de ventas en América Latina [2]. </w:t>
+      </w:r>
+    </w:p>
+    <w:p>
+      <w:pPr>
         <w:rPr>
           <w:rFonts w:ascii="Arial" w:eastAsia="Arial" w:hAnsi="Arial" w:cs="Arial"/>
           <w:color w:val="000000" w:themeColor="text1"/>
           <w:sz w:val="24"/>
           <w:szCs w:val="24"/>
         </w:rPr>
-        <w:t>Andi</w:t>
-      </w:r>
-      <w:proofErr w:type="spellEnd"/>
-      <w:r>
+      </w:pPr>
+    </w:p>
+    <w:p>
+      <w:pPr>
         <w:rPr>
           <w:rFonts w:ascii="Arial" w:eastAsia="Arial" w:hAnsi="Arial" w:cs="Arial"/>
           <w:color w:val="000000" w:themeColor="text1"/>
           <w:sz w:val="24"/>
           <w:szCs w:val="24"/>
         </w:rPr>
-        <w:t xml:space="preserve">), en el 2019 esta industria registró ventas por US$3,572 millones, siendo este el tercer país con mayor número de ventas en América Latina [2]. </w:t>
-      </w:r>
-    </w:p>
-    <w:p>
-      <w:pPr>
+      </w:pPr>
+      <w:r>
         <w:rPr>
           <w:rFonts w:ascii="Arial" w:eastAsia="Arial" w:hAnsi="Arial" w:cs="Arial"/>
           <w:color w:val="000000" w:themeColor="text1"/>
           <w:sz w:val="24"/>
           <w:szCs w:val="24"/>
         </w:rPr>
-      </w:pPr>
-    </w:p>
-    <w:p>
-      <w:pPr>
-        <w:rPr>
-          <w:rFonts w:ascii="Arial" w:eastAsia="Arial" w:hAnsi="Arial" w:cs="Arial"/>
-          <w:color w:val="000000" w:themeColor="text1"/>
-          <w:sz w:val="24"/>
-          <w:szCs w:val="24"/>
-        </w:rPr>
-      </w:pPr>
-      <w:r>
-        <w:rPr>
-          <w:rFonts w:ascii="Arial" w:eastAsia="Arial" w:hAnsi="Arial" w:cs="Arial"/>
-          <w:color w:val="000000" w:themeColor="text1"/>
-          <w:sz w:val="24"/>
-          <w:szCs w:val="24"/>
-        </w:rPr>
-        <w:t>Ante un mercado tan significativo y dinámico como lo es el caso de los productos cosméticos y de belleza, se vuelve esencial el uso de estrategias de mercadeo e-</w:t>
-      </w:r>
-      <w:proofErr w:type="spellStart"/>
-      <w:r>
-        <w:rPr>
-          <w:rFonts w:ascii="Arial" w:eastAsia="Arial" w:hAnsi="Arial" w:cs="Arial"/>
-          <w:color w:val="000000" w:themeColor="text1"/>
-          <w:sz w:val="24"/>
-          <w:szCs w:val="24"/>
-        </w:rPr>
-        <w:t>commerce</w:t>
-      </w:r>
-      <w:proofErr w:type="spellEnd"/>
-      <w:r>
-        <w:rPr>
-          <w:rFonts w:ascii="Arial" w:eastAsia="Arial" w:hAnsi="Arial" w:cs="Arial"/>
-          <w:color w:val="000000" w:themeColor="text1"/>
-          <w:sz w:val="24"/>
-          <w:szCs w:val="24"/>
-        </w:rPr>
-        <w:t xml:space="preserve"> para obtener una mayor promoción de productos relevantes para cada usuario, viéndose esto reflejado en un aumento en el volumen de ventas (</w:t>
-      </w:r>
-      <w:proofErr w:type="spellStart"/>
-      <w:r>
-        <w:rPr>
-          <w:rFonts w:ascii="Arial" w:eastAsia="Arial" w:hAnsi="Arial" w:cs="Arial"/>
-          <w:color w:val="000000" w:themeColor="text1"/>
-          <w:sz w:val="24"/>
-          <w:szCs w:val="24"/>
-        </w:rPr>
-        <w:t>Srivastava</w:t>
-      </w:r>
-      <w:proofErr w:type="spellEnd"/>
-      <w:r>
-        <w:rPr>
-          <w:rFonts w:ascii="Arial" w:eastAsia="Arial" w:hAnsi="Arial" w:cs="Arial"/>
-          <w:color w:val="000000" w:themeColor="text1"/>
-          <w:sz w:val="24"/>
-          <w:szCs w:val="24"/>
-        </w:rPr>
-        <w:t>, Bala y Kumar, 2020). En la actualidad empresas líderes en este tipo de estrategias como lo son Netflix y Amazon, han logrado incrementar las utilidades hasta en un 29% (</w:t>
-      </w:r>
-      <w:proofErr w:type="spellStart"/>
-      <w:r>
-        <w:rPr>
-          <w:rFonts w:ascii="Arial" w:eastAsia="Arial" w:hAnsi="Arial" w:cs="Arial"/>
-          <w:color w:val="000000" w:themeColor="text1"/>
-          <w:sz w:val="24"/>
-          <w:szCs w:val="24"/>
-        </w:rPr>
-        <w:t>Walek</w:t>
-      </w:r>
-      <w:proofErr w:type="spellEnd"/>
-      <w:r>
-        <w:rPr>
-          <w:rFonts w:ascii="Arial" w:eastAsia="Arial" w:hAnsi="Arial" w:cs="Arial"/>
-          <w:color w:val="000000" w:themeColor="text1"/>
-          <w:sz w:val="24"/>
-          <w:szCs w:val="24"/>
-        </w:rPr>
-        <w:t xml:space="preserve"> y </w:t>
-      </w:r>
-      <w:proofErr w:type="spellStart"/>
-      <w:r>
-        <w:rPr>
-          <w:rFonts w:ascii="Arial" w:eastAsia="Arial" w:hAnsi="Arial" w:cs="Arial"/>
-          <w:color w:val="000000" w:themeColor="text1"/>
-          <w:sz w:val="24"/>
-          <w:szCs w:val="24"/>
-        </w:rPr>
-        <w:t>Fojtik</w:t>
-      </w:r>
-      <w:proofErr w:type="spellEnd"/>
-      <w:r>
-        <w:rPr>
-          <w:rFonts w:ascii="Arial" w:eastAsia="Arial" w:hAnsi="Arial" w:cs="Arial"/>
-          <w:color w:val="000000" w:themeColor="text1"/>
-          <w:sz w:val="24"/>
-          <w:szCs w:val="24"/>
-        </w:rPr>
-        <w:t>, 2020).</w:t>
+        <w:t>Ante un mercado tan significativo y dinámico como lo es el caso de los productos cosméticos y de belleza, se vuelve esencial el uso de estrategias de mercadeo e-commerce para obtener una mayor promoción de productos relevantes para cada usuario, viéndose esto reflejado en un aumento en el volumen de ventas (Srivastava, Bala y Kumar, 2020). En la actualidad empresas líderes en este tipo de estrategias como lo son Netflix y Amazon, han logrado incrementar las utilidades hasta en un 29% (Walek y Fojtik, 2020).</w:t>
       </w:r>
     </w:p>
     <w:p>
@@ -303,31 +203,7 @@
           <w:sz w:val="24"/>
           <w:szCs w:val="24"/>
         </w:rPr>
-        <w:t xml:space="preserve">¿Cómo desarrollar un sistema de recomendación escalable en </w:t>
-      </w:r>
-      <w:proofErr w:type="spellStart"/>
-      <w:r>
-        <w:rPr>
-          <w:rFonts w:ascii="Arial" w:eastAsia="Arial" w:hAnsi="Arial" w:cs="Arial"/>
-          <w:b/>
-          <w:bCs/>
-          <w:color w:val="000000" w:themeColor="text1"/>
-          <w:sz w:val="24"/>
-          <w:szCs w:val="24"/>
-        </w:rPr>
-        <w:t>big</w:t>
-      </w:r>
-      <w:proofErr w:type="spellEnd"/>
-      <w:r>
-        <w:rPr>
-          <w:rFonts w:ascii="Arial" w:eastAsia="Arial" w:hAnsi="Arial" w:cs="Arial"/>
-          <w:b/>
-          <w:bCs/>
-          <w:color w:val="000000" w:themeColor="text1"/>
-          <w:sz w:val="24"/>
-          <w:szCs w:val="24"/>
-        </w:rPr>
-        <w:t xml:space="preserve"> data que permita la promoción de productos relevantes dependiendo del usuario?</w:t>
+        <w:t>¿Cómo desarrollar un sistema de recomendación escalable en big data que permita la promoción de productos relevantes dependiendo del usuario?</w:t>
       </w:r>
     </w:p>
     <w:p>
@@ -487,25 +363,7 @@
           <w:sz w:val="24"/>
           <w:szCs w:val="24"/>
         </w:rPr>
-        <w:t>Identificar metodologías clásicas y actuales utilizadas para desarrollar sistemas de recomendación de e-</w:t>
-      </w:r>
-      <w:proofErr w:type="spellStart"/>
-      <w:r>
-        <w:rPr>
-          <w:rFonts w:ascii="Arial" w:eastAsia="Arial" w:hAnsi="Arial" w:cs="Arial"/>
-          <w:sz w:val="24"/>
-          <w:szCs w:val="24"/>
-        </w:rPr>
-        <w:t>commerce</w:t>
-      </w:r>
-      <w:proofErr w:type="spellEnd"/>
-      <w:r>
-        <w:rPr>
-          <w:rFonts w:ascii="Arial" w:eastAsia="Arial" w:hAnsi="Arial" w:cs="Arial"/>
-          <w:sz w:val="24"/>
-          <w:szCs w:val="24"/>
-        </w:rPr>
-        <w:t>.</w:t>
+        <w:t>Identificar metodologías clásicas y actuales utilizadas para desarrollar sistemas de recomendación de e-commerce.</w:t>
       </w:r>
     </w:p>
     <w:p>
@@ -527,133 +385,7 @@
           <w:sz w:val="24"/>
           <w:szCs w:val="24"/>
         </w:rPr>
-        <w:t xml:space="preserve">Construir un modelo baseline basado en la metodología: </w:t>
-      </w:r>
-      <w:proofErr w:type="spellStart"/>
-      <w:r>
-        <w:rPr>
-          <w:rFonts w:ascii="Arial" w:eastAsia="Arial" w:hAnsi="Arial" w:cs="Arial"/>
-          <w:sz w:val="24"/>
-          <w:szCs w:val="24"/>
-        </w:rPr>
-        <w:t>Collaborative</w:t>
-      </w:r>
-      <w:proofErr w:type="spellEnd"/>
-      <w:r>
-        <w:rPr>
-          <w:rFonts w:ascii="Arial" w:eastAsia="Arial" w:hAnsi="Arial" w:cs="Arial"/>
-          <w:sz w:val="24"/>
-          <w:szCs w:val="24"/>
-        </w:rPr>
-        <w:t xml:space="preserve"> </w:t>
-      </w:r>
-      <w:proofErr w:type="spellStart"/>
-      <w:r>
-        <w:rPr>
-          <w:rFonts w:ascii="Arial" w:eastAsia="Arial" w:hAnsi="Arial" w:cs="Arial"/>
-          <w:sz w:val="24"/>
-          <w:szCs w:val="24"/>
-        </w:rPr>
-        <w:t>Filtering-Memory</w:t>
-      </w:r>
-      <w:proofErr w:type="spellEnd"/>
-      <w:r>
-        <w:rPr>
-          <w:rFonts w:ascii="Arial" w:eastAsia="Arial" w:hAnsi="Arial" w:cs="Arial"/>
-          <w:sz w:val="24"/>
-          <w:szCs w:val="24"/>
-        </w:rPr>
-        <w:t xml:space="preserve"> </w:t>
-      </w:r>
-      <w:proofErr w:type="spellStart"/>
-      <w:r>
-        <w:rPr>
-          <w:rFonts w:ascii="Arial" w:eastAsia="Arial" w:hAnsi="Arial" w:cs="Arial"/>
-          <w:sz w:val="24"/>
-          <w:szCs w:val="24"/>
-        </w:rPr>
-        <w:t>Based</w:t>
-      </w:r>
-      <w:proofErr w:type="spellEnd"/>
-      <w:r>
-        <w:rPr>
-          <w:rFonts w:ascii="Arial" w:eastAsia="Arial" w:hAnsi="Arial" w:cs="Arial"/>
-          <w:sz w:val="24"/>
-          <w:szCs w:val="24"/>
-        </w:rPr>
-        <w:t xml:space="preserve"> (</w:t>
-      </w:r>
-      <w:proofErr w:type="spellStart"/>
-      <w:r>
-        <w:rPr>
-          <w:rFonts w:ascii="Arial" w:eastAsia="Arial" w:hAnsi="Arial" w:cs="Arial"/>
-          <w:sz w:val="24"/>
-          <w:szCs w:val="24"/>
-        </w:rPr>
-        <w:t>based</w:t>
-      </w:r>
-      <w:proofErr w:type="spellEnd"/>
-      <w:r>
-        <w:rPr>
-          <w:rFonts w:ascii="Arial" w:eastAsia="Arial" w:hAnsi="Arial" w:cs="Arial"/>
-          <w:sz w:val="24"/>
-          <w:szCs w:val="24"/>
-        </w:rPr>
-        <w:t xml:space="preserve"> </w:t>
-      </w:r>
-      <w:proofErr w:type="spellStart"/>
-      <w:r>
-        <w:rPr>
-          <w:rFonts w:ascii="Arial" w:eastAsia="Arial" w:hAnsi="Arial" w:cs="Arial"/>
-          <w:sz w:val="24"/>
-          <w:szCs w:val="24"/>
-        </w:rPr>
-        <w:t>on</w:t>
-      </w:r>
-      <w:proofErr w:type="spellEnd"/>
-      <w:r>
-        <w:rPr>
-          <w:rFonts w:ascii="Arial" w:eastAsia="Arial" w:hAnsi="Arial" w:cs="Arial"/>
-          <w:sz w:val="24"/>
-          <w:szCs w:val="24"/>
-        </w:rPr>
-        <w:t xml:space="preserve"> </w:t>
-      </w:r>
-      <w:proofErr w:type="spellStart"/>
-      <w:r>
-        <w:rPr>
-          <w:rFonts w:ascii="Arial" w:eastAsia="Arial" w:hAnsi="Arial" w:cs="Arial"/>
-          <w:sz w:val="24"/>
-          <w:szCs w:val="24"/>
-        </w:rPr>
-        <w:t>nearest</w:t>
-      </w:r>
-      <w:proofErr w:type="spellEnd"/>
-      <w:r>
-        <w:rPr>
-          <w:rFonts w:ascii="Arial" w:eastAsia="Arial" w:hAnsi="Arial" w:cs="Arial"/>
-          <w:sz w:val="24"/>
-          <w:szCs w:val="24"/>
-        </w:rPr>
-        <w:t xml:space="preserve"> </w:t>
-      </w:r>
-      <w:proofErr w:type="spellStart"/>
-      <w:r>
-        <w:rPr>
-          <w:rFonts w:ascii="Arial" w:eastAsia="Arial" w:hAnsi="Arial" w:cs="Arial"/>
-          <w:sz w:val="24"/>
-          <w:szCs w:val="24"/>
-        </w:rPr>
-        <w:t>neighbours</w:t>
-      </w:r>
-      <w:proofErr w:type="spellEnd"/>
-      <w:r>
-        <w:rPr>
-          <w:rFonts w:ascii="Arial" w:eastAsia="Arial" w:hAnsi="Arial" w:cs="Arial"/>
-          <w:sz w:val="24"/>
-          <w:szCs w:val="24"/>
-        </w:rPr>
-        <w:t>).</w:t>
+        <w:t>Construir un modelo baseline basado en la metodología: Collaborative Filtering-Memory Based (based on nearest neighbours).</w:t>
       </w:r>
     </w:p>
     <w:p>
@@ -792,25 +524,7 @@
           <w:sz w:val="24"/>
           <w:szCs w:val="24"/>
         </w:rPr>
-        <w:t xml:space="preserve"> (Subías, </w:t>
-      </w:r>
-      <w:proofErr w:type="spellStart"/>
-      <w:r>
-        <w:rPr>
-          <w:rFonts w:ascii="Arial" w:eastAsia="Arial" w:hAnsi="Arial" w:cs="Arial"/>
-          <w:sz w:val="24"/>
-          <w:szCs w:val="24"/>
-        </w:rPr>
-        <w:t>Laverón</w:t>
-      </w:r>
-      <w:proofErr w:type="spellEnd"/>
-      <w:r>
-        <w:rPr>
-          <w:rFonts w:ascii="Arial" w:eastAsia="Arial" w:hAnsi="Arial" w:cs="Arial"/>
-          <w:sz w:val="24"/>
-          <w:szCs w:val="24"/>
-        </w:rPr>
-        <w:t xml:space="preserve"> y Molina, 2018)</w:t>
+        <w:t xml:space="preserve"> (Subías, Laverón y Molina, 2018)</w:t>
       </w:r>
       <w:r>
         <w:rPr>
@@ -907,25 +621,7 @@
           <w:sz w:val="24"/>
           <w:szCs w:val="24"/>
         </w:rPr>
-        <w:t xml:space="preserve"> (Subías, </w:t>
-      </w:r>
-      <w:proofErr w:type="spellStart"/>
-      <w:r>
-        <w:rPr>
-          <w:rFonts w:ascii="Arial" w:eastAsia="Arial" w:hAnsi="Arial" w:cs="Arial"/>
-          <w:sz w:val="24"/>
-          <w:szCs w:val="24"/>
-        </w:rPr>
-        <w:t>Laverón</w:t>
-      </w:r>
-      <w:proofErr w:type="spellEnd"/>
-      <w:r>
-        <w:rPr>
-          <w:rFonts w:ascii="Arial" w:eastAsia="Arial" w:hAnsi="Arial" w:cs="Arial"/>
-          <w:sz w:val="24"/>
-          <w:szCs w:val="24"/>
-        </w:rPr>
-        <w:t xml:space="preserve"> y Molina, 2018).</w:t>
+        <w:t xml:space="preserve"> (Subías, Laverón y Molina, 2018).</w:t>
       </w:r>
       <w:r>
         <w:rPr>
@@ -973,18 +669,321 @@
           <w:sz w:val="24"/>
           <w:szCs w:val="24"/>
         </w:rPr>
+        <w:t xml:space="preserve"> (Maheswari, Geetha, Selva, Kumar, 2019). </w:t>
+      </w:r>
+      <w:r>
+        <w:rPr>
+          <w:rFonts w:ascii="Arial" w:eastAsia="Arial" w:hAnsi="Arial" w:cs="Arial"/>
+          <w:sz w:val="24"/>
+          <w:szCs w:val="24"/>
+        </w:rPr>
+        <w:t>Finalmente,</w:t>
+      </w:r>
+      <w:r>
+        <w:rPr>
+          <w:rFonts w:ascii="Arial" w:eastAsia="Arial" w:hAnsi="Arial" w:cs="Arial"/>
+          <w:sz w:val="24"/>
+          <w:szCs w:val="24"/>
+        </w:rPr>
+        <w:t xml:space="preserve"> los sistemas híbridos consisten en una combinación entre los</w:t>
+      </w:r>
+      <w:r>
+        <w:rPr>
+          <w:rFonts w:ascii="Arial" w:eastAsia="Arial" w:hAnsi="Arial" w:cs="Arial"/>
+          <w:sz w:val="24"/>
+          <w:szCs w:val="24"/>
+        </w:rPr>
+        <w:t xml:space="preserve"> sistemas de filtrado colaborativo y basados en contenido para llevar a cabo una recomendación.</w:t>
+      </w:r>
+    </w:p>
+    <w:p>
+      <w:pPr>
+        <w:rPr>
+          <w:rFonts w:ascii="Arial" w:eastAsia="Arial" w:hAnsi="Arial" w:cs="Arial"/>
+          <w:sz w:val="24"/>
+          <w:szCs w:val="24"/>
+        </w:rPr>
+      </w:pPr>
+    </w:p>
+    <w:p>
+      <w:pPr>
+        <w:rPr>
+          <w:rFonts w:ascii="Arial" w:eastAsia="Arial" w:hAnsi="Arial" w:cs="Arial"/>
+          <w:sz w:val="24"/>
+          <w:szCs w:val="24"/>
+        </w:rPr>
+      </w:pPr>
+      <w:r>
+        <w:rPr>
+          <w:rFonts w:ascii="Arial" w:eastAsia="Arial" w:hAnsi="Arial" w:cs="Arial"/>
+          <w:sz w:val="24"/>
+          <w:szCs w:val="24"/>
+        </w:rPr>
+        <w:t xml:space="preserve">En relación </w:t>
+      </w:r>
+      <w:r>
+        <w:rPr>
+          <w:rFonts w:ascii="Arial" w:eastAsia="Arial" w:hAnsi="Arial" w:cs="Arial"/>
+          <w:sz w:val="24"/>
+          <w:szCs w:val="24"/>
+        </w:rPr>
+        <w:t>a los sistemas</w:t>
+      </w:r>
+      <w:r>
+        <w:rPr>
+          <w:rFonts w:ascii="Arial" w:eastAsia="Arial" w:hAnsi="Arial" w:cs="Arial"/>
+          <w:sz w:val="24"/>
+          <w:szCs w:val="24"/>
+        </w:rPr>
+        <w:t xml:space="preserve"> de filtrado colaborativo el cuál es el sistema de recomendación de interés para el presente proyecto, se pueden definir </w:t>
+      </w:r>
+      <w:r>
+        <w:rPr>
+          <w:rFonts w:ascii="Arial" w:eastAsia="Arial" w:hAnsi="Arial" w:cs="Arial"/>
+          <w:sz w:val="24"/>
+          <w:szCs w:val="24"/>
+        </w:rPr>
+        <w:t>2 enfoques, uno basado en los usuarios y otro basado en el producto</w:t>
+      </w:r>
+      <w:r>
+        <w:rPr>
+          <w:rFonts w:ascii="Arial" w:eastAsia="Arial" w:hAnsi="Arial" w:cs="Arial"/>
+          <w:sz w:val="24"/>
+          <w:szCs w:val="24"/>
+        </w:rPr>
         <w:t xml:space="preserve"> (</w:t>
       </w:r>
-      <w:proofErr w:type="spellStart"/>
-      <w:r>
-        <w:rPr>
-          <w:rFonts w:ascii="Arial" w:eastAsia="Arial" w:hAnsi="Arial" w:cs="Arial"/>
-          <w:sz w:val="24"/>
-          <w:szCs w:val="24"/>
-        </w:rPr>
-        <w:t>Maheswari</w:t>
-      </w:r>
-      <w:proofErr w:type="spellEnd"/>
+      <w:r>
+        <w:rPr>
+          <w:rFonts w:ascii="Arial" w:eastAsia="Arial" w:hAnsi="Arial" w:cs="Arial"/>
+          <w:sz w:val="24"/>
+          <w:szCs w:val="24"/>
+        </w:rPr>
+        <w:t>Kevin Liao, 2018</w:t>
+      </w:r>
+      <w:r>
+        <w:rPr>
+          <w:rFonts w:ascii="Arial" w:eastAsia="Arial" w:hAnsi="Arial" w:cs="Arial"/>
+          <w:sz w:val="24"/>
+          <w:szCs w:val="24"/>
+        </w:rPr>
+        <w:t>)</w:t>
+      </w:r>
+    </w:p>
+    <w:p>
+      <w:pPr>
+        <w:rPr>
+          <w:rFonts w:ascii="Arial" w:eastAsia="Arial" w:hAnsi="Arial" w:cs="Arial"/>
+          <w:sz w:val="24"/>
+          <w:szCs w:val="24"/>
+        </w:rPr>
+      </w:pPr>
+    </w:p>
+    <w:p>
+      <w:pPr>
+        <w:rPr>
+          <w:rFonts w:ascii="Arial" w:eastAsia="Arial" w:hAnsi="Arial" w:cs="Arial"/>
+          <w:sz w:val="24"/>
+          <w:szCs w:val="24"/>
+        </w:rPr>
+      </w:pPr>
+      <w:r>
+        <w:rPr>
+          <w:rFonts w:ascii="Arial" w:eastAsia="Arial" w:hAnsi="Arial" w:cs="Arial"/>
+          <w:sz w:val="24"/>
+          <w:szCs w:val="24"/>
+        </w:rPr>
+        <w:t xml:space="preserve">Los sistemas de filtrado </w:t>
+      </w:r>
+      <w:r>
+        <w:rPr>
+          <w:rFonts w:ascii="Arial" w:eastAsia="Arial" w:hAnsi="Arial" w:cs="Arial"/>
+          <w:sz w:val="24"/>
+          <w:szCs w:val="24"/>
+        </w:rPr>
+        <w:t>colaborativo</w:t>
+      </w:r>
+      <w:r>
+        <w:rPr>
+          <w:rFonts w:ascii="Arial" w:eastAsia="Arial" w:hAnsi="Arial" w:cs="Arial"/>
+          <w:sz w:val="24"/>
+          <w:szCs w:val="24"/>
+        </w:rPr>
+        <w:t xml:space="preserve"> utilizan las acciones de los usuarios para recomendar otras películas. En general, pueden basarse en el usuario o en el elemento. El enfoque basado en </w:t>
+      </w:r>
+      <w:r>
+        <w:rPr>
+          <w:rFonts w:ascii="Arial" w:eastAsia="Arial" w:hAnsi="Arial" w:cs="Arial"/>
+          <w:sz w:val="24"/>
+          <w:szCs w:val="24"/>
+        </w:rPr>
+        <w:t xml:space="preserve">elementos </w:t>
+      </w:r>
+      <w:r>
+        <w:rPr>
+          <w:rFonts w:ascii="Arial" w:eastAsia="Arial" w:hAnsi="Arial" w:cs="Arial"/>
+          <w:sz w:val="24"/>
+          <w:szCs w:val="24"/>
+        </w:rPr>
+        <w:t xml:space="preserve">generalmente se prefiere al enfoque basado </w:t>
+      </w:r>
+      <w:r>
+        <w:rPr>
+          <w:rFonts w:ascii="Arial" w:eastAsia="Arial" w:hAnsi="Arial" w:cs="Arial"/>
+          <w:sz w:val="24"/>
+          <w:szCs w:val="24"/>
+        </w:rPr>
+        <w:t xml:space="preserve">en el </w:t>
+      </w:r>
+      <w:r>
+        <w:rPr>
+          <w:rFonts w:ascii="Arial" w:eastAsia="Arial" w:hAnsi="Arial" w:cs="Arial"/>
+          <w:sz w:val="24"/>
+          <w:szCs w:val="24"/>
+        </w:rPr>
+        <w:t>usuario</w:t>
+      </w:r>
+      <w:r>
+        <w:rPr>
+          <w:rFonts w:ascii="Arial" w:eastAsia="Arial" w:hAnsi="Arial" w:cs="Arial"/>
+          <w:sz w:val="24"/>
+          <w:szCs w:val="24"/>
+        </w:rPr>
+        <w:t>.</w:t>
+      </w:r>
+      <w:r>
+        <w:rPr>
+          <w:rFonts w:ascii="Arial" w:eastAsia="Arial" w:hAnsi="Arial" w:cs="Arial"/>
+          <w:sz w:val="24"/>
+          <w:szCs w:val="24"/>
+        </w:rPr>
+        <w:t xml:space="preserve"> El enfoque basado en el usuario es a menudo más difícil de escalar debido a la naturaleza dinámica de los usuarios, mientras que los elementos generalmente no cambian mucho, y el enfoque basado en elementos a menudo se puede calcular sin conexión y servirse sin tener que volver a capacitarse constantemente.</w:t>
+      </w:r>
+    </w:p>
+    <w:p>
+      <w:pPr>
+        <w:rPr>
+          <w:rFonts w:ascii="Arial" w:eastAsia="Arial" w:hAnsi="Arial" w:cs="Arial"/>
+          <w:sz w:val="24"/>
+          <w:szCs w:val="24"/>
+        </w:rPr>
+      </w:pPr>
+      <w:r>
+        <w:rPr>
+          <w:rFonts w:ascii="Arial" w:eastAsia="Arial" w:hAnsi="Arial" w:cs="Arial"/>
+          <w:sz w:val="24"/>
+          <w:szCs w:val="24"/>
+        </w:rPr>
+        <w:t xml:space="preserve">Si se quiere implementar un filtrado colaborativo basado en elementos, KNN es un modelo de aprendizaje perezoso no </w:t>
+      </w:r>
+      <w:r>
+        <w:rPr>
+          <w:rFonts w:ascii="Arial" w:eastAsia="Arial" w:hAnsi="Arial" w:cs="Arial"/>
+          <w:sz w:val="24"/>
+          <w:szCs w:val="24"/>
+        </w:rPr>
+        <w:t>paramétrico.</w:t>
+      </w:r>
+      <w:r>
+        <w:rPr>
+          <w:rFonts w:ascii="Arial" w:eastAsia="Arial" w:hAnsi="Arial" w:cs="Arial"/>
+          <w:sz w:val="24"/>
+          <w:szCs w:val="24"/>
+        </w:rPr>
+        <w:t xml:space="preserve"> Utiliza una base de datos en la que los puntos de datos se separan en varios grupos para hacer inferencias para nuevas muestras.</w:t>
+      </w:r>
+    </w:p>
+    <w:p>
+      <w:pPr>
+        <w:rPr>
+          <w:rFonts w:ascii="Arial" w:eastAsia="Arial" w:hAnsi="Arial" w:cs="Arial"/>
+          <w:sz w:val="24"/>
+          <w:szCs w:val="24"/>
+          <w:highlight w:val="red"/>
+        </w:rPr>
+      </w:pPr>
+      <w:r>
+        <w:rPr>
+          <w:rFonts w:ascii="Arial" w:eastAsia="Arial" w:hAnsi="Arial" w:cs="Arial"/>
+          <w:sz w:val="24"/>
+          <w:szCs w:val="24"/>
+        </w:rPr>
+        <w:t xml:space="preserve">KNN no hace ninguna suposición sobre la distribución de datos subyacente, pero se basa en la similitud de las características del </w:t>
+      </w:r>
+      <w:r>
+        <w:rPr>
+          <w:rFonts w:ascii="Arial" w:eastAsia="Arial" w:hAnsi="Arial" w:cs="Arial"/>
+          <w:sz w:val="24"/>
+          <w:szCs w:val="24"/>
+        </w:rPr>
+        <w:t>elemento.</w:t>
+      </w:r>
+      <w:r>
+        <w:rPr>
+          <w:rFonts w:ascii="Arial" w:eastAsia="Arial" w:hAnsi="Arial" w:cs="Arial"/>
+          <w:sz w:val="24"/>
+          <w:szCs w:val="24"/>
+        </w:rPr>
+        <w:t xml:space="preserve"> Cuando KNN hace inferencias sobre una película, KNN calculará la "distancia" entre la película de destino y todas las demás películas en su base de datos, luego clasifica sus distancias y devuelve las K películas vecinas más cercanas como las recomendaciones de películas más similares.</w:t>
+      </w:r>
+      <w:r>
+        <w:rPr>
+          <w:rFonts w:ascii="Arial" w:eastAsia="Arial" w:hAnsi="Arial" w:cs="Arial"/>
+          <w:sz w:val="24"/>
+          <w:szCs w:val="24"/>
+        </w:rPr>
+        <w:t>[10]</w:t>
+      </w:r>
+    </w:p>
+    <w:p>
+      <w:pPr>
+        <w:spacing w:line="259" w:lineRule="auto"/>
+        <w:rPr>
+          <w:rFonts w:ascii="Arial" w:eastAsia="Arial" w:hAnsi="Arial" w:cs="Arial"/>
+          <w:sz w:val="24"/>
+          <w:szCs w:val="24"/>
+        </w:rPr>
+      </w:pPr>
+      <w:r>
+        <w:rPr>
+          <w:rFonts w:ascii="Arial" w:eastAsia="Arial" w:hAnsi="Arial" w:cs="Arial"/>
+          <w:sz w:val="24"/>
+          <w:szCs w:val="24"/>
+        </w:rPr>
+        <w:t xml:space="preserve">Ahora se sabe que KNN funciona muy bien para aplicarlo a productos de belleza. En </w:t>
+      </w:r>
+      <w:r>
+        <w:rPr>
+          <w:rFonts w:ascii="Arial" w:eastAsia="Arial" w:hAnsi="Arial" w:cs="Arial"/>
+          <w:sz w:val="24"/>
+          <w:szCs w:val="24"/>
+        </w:rPr>
+        <w:t xml:space="preserve">el </w:t>
+      </w:r>
+      <w:r>
+        <w:rPr>
+          <w:rFonts w:ascii="Arial" w:eastAsia="Arial" w:hAnsi="Arial" w:cs="Arial"/>
+          <w:sz w:val="24"/>
+          <w:szCs w:val="24"/>
+        </w:rPr>
+        <w:t>documento “Recommender Systems Based on Collaborative</w:t>
+      </w:r>
+      <w:r>
+        <w:rPr>
+          <w:rFonts w:ascii="Arial" w:eastAsia="Arial" w:hAnsi="Arial" w:cs="Arial"/>
+          <w:sz w:val="24"/>
+          <w:szCs w:val="24"/>
+        </w:rPr>
+        <w:t xml:space="preserve"> </w:t>
+      </w:r>
+      <w:r>
+        <w:rPr>
+          <w:rFonts w:ascii="Arial" w:eastAsia="Arial" w:hAnsi="Arial" w:cs="Arial"/>
+          <w:sz w:val="24"/>
+          <w:szCs w:val="24"/>
+        </w:rPr>
+        <w:t>Filtering Using Review Texts</w:t>
+      </w:r>
       <w:r>
         <w:rPr>
           <w:rFonts w:ascii="Arial" w:eastAsia="Arial" w:hAnsi="Arial" w:cs="Arial"/>
@@ -993,97 +992,13 @@
         </w:rPr>
         <w:t xml:space="preserve">, </w:t>
       </w:r>
-      <w:proofErr w:type="spellStart"/>
-      <w:r>
-        <w:rPr>
-          <w:rFonts w:ascii="Arial" w:eastAsia="Arial" w:hAnsi="Arial" w:cs="Arial"/>
-          <w:sz w:val="24"/>
-          <w:szCs w:val="24"/>
-        </w:rPr>
-        <w:t>Geetha</w:t>
-      </w:r>
-      <w:proofErr w:type="spellEnd"/>
-      <w:r>
-        <w:rPr>
-          <w:rFonts w:ascii="Arial" w:eastAsia="Arial" w:hAnsi="Arial" w:cs="Arial"/>
-          <w:sz w:val="24"/>
-          <w:szCs w:val="24"/>
-        </w:rPr>
-        <w:t xml:space="preserve">, Selva, Kumar, 2019). </w:t>
-      </w:r>
-      <w:r>
-        <w:rPr>
-          <w:rFonts w:ascii="Arial" w:eastAsia="Arial" w:hAnsi="Arial" w:cs="Arial"/>
-          <w:sz w:val="24"/>
-          <w:szCs w:val="24"/>
-        </w:rPr>
-        <w:t>Finalmente,</w:t>
-      </w:r>
-      <w:r>
-        <w:rPr>
-          <w:rFonts w:ascii="Arial" w:eastAsia="Arial" w:hAnsi="Arial" w:cs="Arial"/>
-          <w:sz w:val="24"/>
-          <w:szCs w:val="24"/>
-        </w:rPr>
-        <w:t xml:space="preserve"> los sistemas híbridos consisten en una combinación entre los</w:t>
-      </w:r>
-      <w:r>
-        <w:rPr>
-          <w:rFonts w:ascii="Arial" w:eastAsia="Arial" w:hAnsi="Arial" w:cs="Arial"/>
-          <w:sz w:val="24"/>
-          <w:szCs w:val="24"/>
-        </w:rPr>
-        <w:t xml:space="preserve"> sistemas de filtrado colaborativo y basados en contenido para llevar a cabo una recomendación.</w:t>
-      </w:r>
-    </w:p>
-    <w:p>
-      <w:pPr>
-        <w:rPr>
-          <w:rFonts w:ascii="Arial" w:eastAsia="Arial" w:hAnsi="Arial" w:cs="Arial"/>
-          <w:sz w:val="24"/>
-          <w:szCs w:val="24"/>
-        </w:rPr>
-      </w:pPr>
-    </w:p>
-    <w:p>
-      <w:pPr>
-        <w:rPr>
-          <w:rFonts w:ascii="Arial" w:eastAsia="Arial" w:hAnsi="Arial" w:cs="Arial"/>
-          <w:sz w:val="24"/>
-          <w:szCs w:val="24"/>
-        </w:rPr>
-      </w:pPr>
-      <w:r>
-        <w:rPr>
-          <w:rFonts w:ascii="Arial" w:eastAsia="Arial" w:hAnsi="Arial" w:cs="Arial"/>
-          <w:sz w:val="24"/>
-          <w:szCs w:val="24"/>
-        </w:rPr>
-        <w:t xml:space="preserve">En relación </w:t>
-      </w:r>
-      <w:r>
-        <w:rPr>
-          <w:rFonts w:ascii="Arial" w:eastAsia="Arial" w:hAnsi="Arial" w:cs="Arial"/>
-          <w:sz w:val="24"/>
-          <w:szCs w:val="24"/>
-        </w:rPr>
-        <w:t>a los sistemas</w:t>
-      </w:r>
-      <w:r>
-        <w:rPr>
-          <w:rFonts w:ascii="Arial" w:eastAsia="Arial" w:hAnsi="Arial" w:cs="Arial"/>
-          <w:sz w:val="24"/>
-          <w:szCs w:val="24"/>
-        </w:rPr>
-        <w:t xml:space="preserve"> de filtrado colaborativo el cuál es el sistema de recomendación de interés para el presente proyecto, se pueden definir </w:t>
-      </w:r>
-      <w:r>
-        <w:rPr>
-          <w:rFonts w:ascii="Arial" w:eastAsia="Arial" w:hAnsi="Arial" w:cs="Arial"/>
-          <w:sz w:val="24"/>
-          <w:szCs w:val="24"/>
-        </w:rPr>
-        <w:t>2 enfoques, uno basado en los usuarios y otro basado en el producto</w:t>
+      <w:r>
+        <w:rPr>
+          <w:rFonts w:ascii="Arial" w:eastAsia="Arial" w:hAnsi="Arial" w:cs="Arial"/>
+          <w:sz w:val="24"/>
+          <w:szCs w:val="24"/>
+        </w:rPr>
+        <w:t>A Survey”</w:t>
       </w:r>
       <w:r>
         <w:rPr>
@@ -1099,446 +1014,7 @@
           <w:sz w:val="24"/>
           <w:szCs w:val="24"/>
         </w:rPr>
-        <w:t>Kevin Liao, 2018</w:t>
-      </w:r>
-      <w:r>
-        <w:rPr>
-          <w:rFonts w:ascii="Arial" w:eastAsia="Arial" w:hAnsi="Arial" w:cs="Arial"/>
-          <w:sz w:val="24"/>
-          <w:szCs w:val="24"/>
-        </w:rPr>
-        <w:t>)</w:t>
-      </w:r>
-    </w:p>
-    <w:p>
-      <w:pPr>
-        <w:rPr>
-          <w:rFonts w:ascii="Arial" w:eastAsia="Arial" w:hAnsi="Arial" w:cs="Arial"/>
-          <w:sz w:val="24"/>
-          <w:szCs w:val="24"/>
-        </w:rPr>
-      </w:pPr>
-    </w:p>
-    <w:p>
-      <w:pPr>
-        <w:rPr>
-          <w:rFonts w:ascii="Arial" w:eastAsia="Arial" w:hAnsi="Arial" w:cs="Arial"/>
-          <w:sz w:val="24"/>
-          <w:szCs w:val="24"/>
-        </w:rPr>
-      </w:pPr>
-      <w:r>
-        <w:rPr>
-          <w:rFonts w:ascii="Arial" w:eastAsia="Arial" w:hAnsi="Arial" w:cs="Arial"/>
-          <w:sz w:val="24"/>
-          <w:szCs w:val="24"/>
-        </w:rPr>
-        <w:t xml:space="preserve">Los sistemas de filtrado </w:t>
-      </w:r>
-      <w:r>
-        <w:rPr>
-          <w:rFonts w:ascii="Arial" w:eastAsia="Arial" w:hAnsi="Arial" w:cs="Arial"/>
-          <w:sz w:val="24"/>
-          <w:szCs w:val="24"/>
-        </w:rPr>
-        <w:t>colaborativo</w:t>
-      </w:r>
-      <w:r>
-        <w:rPr>
-          <w:rFonts w:ascii="Arial" w:eastAsia="Arial" w:hAnsi="Arial" w:cs="Arial"/>
-          <w:sz w:val="24"/>
-          <w:szCs w:val="24"/>
-        </w:rPr>
-        <w:t xml:space="preserve"> utilizan las acciones de los usuarios para recomendar otras películas. En general, pueden basarse en el usuario o en el elemento. El enfoque basado en </w:t>
-      </w:r>
-      <w:r>
-        <w:rPr>
-          <w:rFonts w:ascii="Arial" w:eastAsia="Arial" w:hAnsi="Arial" w:cs="Arial"/>
-          <w:sz w:val="24"/>
-          <w:szCs w:val="24"/>
-        </w:rPr>
-        <w:t xml:space="preserve">elementos </w:t>
-      </w:r>
-      <w:r>
-        <w:rPr>
-          <w:rFonts w:ascii="Arial" w:eastAsia="Arial" w:hAnsi="Arial" w:cs="Arial"/>
-          <w:sz w:val="24"/>
-          <w:szCs w:val="24"/>
-        </w:rPr>
-        <w:t xml:space="preserve">generalmente se prefiere al enfoque basado </w:t>
-      </w:r>
-      <w:r>
-        <w:rPr>
-          <w:rFonts w:ascii="Arial" w:eastAsia="Arial" w:hAnsi="Arial" w:cs="Arial"/>
-          <w:sz w:val="24"/>
-          <w:szCs w:val="24"/>
-        </w:rPr>
-        <w:t xml:space="preserve">en el </w:t>
-      </w:r>
-      <w:r>
-        <w:rPr>
-          <w:rFonts w:ascii="Arial" w:eastAsia="Arial" w:hAnsi="Arial" w:cs="Arial"/>
-          <w:sz w:val="24"/>
-          <w:szCs w:val="24"/>
-        </w:rPr>
-        <w:t>usuario</w:t>
-      </w:r>
-      <w:r>
-        <w:rPr>
-          <w:rFonts w:ascii="Arial" w:eastAsia="Arial" w:hAnsi="Arial" w:cs="Arial"/>
-          <w:sz w:val="24"/>
-          <w:szCs w:val="24"/>
-        </w:rPr>
-        <w:t>.</w:t>
-      </w:r>
-      <w:r>
-        <w:rPr>
-          <w:rFonts w:ascii="Arial" w:eastAsia="Arial" w:hAnsi="Arial" w:cs="Arial"/>
-          <w:sz w:val="24"/>
-          <w:szCs w:val="24"/>
-        </w:rPr>
-        <w:t xml:space="preserve"> El enfoque basado en el usuario es a menudo más difícil de escalar debido a la naturaleza dinámica de los usuarios, mientras que los elementos generalmente no cambian mucho, y el enfoque basado en elementos a menudo se puede calcular sin conexión y servirse sin tener que volver a capacitarse constantemente.</w:t>
-      </w:r>
-    </w:p>
-    <w:p>
-      <w:pPr>
-        <w:rPr>
-          <w:rFonts w:ascii="Arial" w:eastAsia="Arial" w:hAnsi="Arial" w:cs="Arial"/>
-          <w:sz w:val="24"/>
-          <w:szCs w:val="24"/>
-        </w:rPr>
-      </w:pPr>
-      <w:r>
-        <w:rPr>
-          <w:rFonts w:ascii="Arial" w:eastAsia="Arial" w:hAnsi="Arial" w:cs="Arial"/>
-          <w:sz w:val="24"/>
-          <w:szCs w:val="24"/>
-        </w:rPr>
-        <w:t xml:space="preserve">Si se quiere implementar un filtrado colaborativo basado en elementos, KNN es un modelo de aprendizaje perezoso no </w:t>
-      </w:r>
-      <w:r>
-        <w:rPr>
-          <w:rFonts w:ascii="Arial" w:eastAsia="Arial" w:hAnsi="Arial" w:cs="Arial"/>
-          <w:sz w:val="24"/>
-          <w:szCs w:val="24"/>
-        </w:rPr>
-        <w:t>paramétrico.</w:t>
-      </w:r>
-      <w:r>
-        <w:rPr>
-          <w:rFonts w:ascii="Arial" w:eastAsia="Arial" w:hAnsi="Arial" w:cs="Arial"/>
-          <w:sz w:val="24"/>
-          <w:szCs w:val="24"/>
-        </w:rPr>
-        <w:t xml:space="preserve"> Utiliza una base de datos en la que los puntos de datos se separan en varios grupos para hacer inferencias para nuevas muestras.</w:t>
-      </w:r>
-    </w:p>
-    <w:p>
-      <w:pPr>
-        <w:rPr>
-          <w:rFonts w:ascii="Arial" w:eastAsia="Arial" w:hAnsi="Arial" w:cs="Arial"/>
-          <w:sz w:val="24"/>
-          <w:szCs w:val="24"/>
-          <w:highlight w:val="red"/>
-        </w:rPr>
-      </w:pPr>
-      <w:r>
-        <w:rPr>
-          <w:rFonts w:ascii="Arial" w:eastAsia="Arial" w:hAnsi="Arial" w:cs="Arial"/>
-          <w:sz w:val="24"/>
-          <w:szCs w:val="24"/>
-        </w:rPr>
-        <w:t xml:space="preserve">KNN no hace ninguna suposición sobre la distribución de datos subyacente, pero se basa en la similitud de las características del </w:t>
-      </w:r>
-      <w:r>
-        <w:rPr>
-          <w:rFonts w:ascii="Arial" w:eastAsia="Arial" w:hAnsi="Arial" w:cs="Arial"/>
-          <w:sz w:val="24"/>
-          <w:szCs w:val="24"/>
-        </w:rPr>
-        <w:t>elemento.</w:t>
-      </w:r>
-      <w:r>
-        <w:rPr>
-          <w:rFonts w:ascii="Arial" w:eastAsia="Arial" w:hAnsi="Arial" w:cs="Arial"/>
-          <w:sz w:val="24"/>
-          <w:szCs w:val="24"/>
-        </w:rPr>
-        <w:t xml:space="preserve"> Cuando KNN hace inferencias sobre una película, KNN calculará la "distancia" entre la película de destino y todas las demás películas en su base de datos, luego clasifica sus distancias y devuelve las K películas vecinas más cercanas como las recomendaciones de películas más similares.</w:t>
-      </w:r>
-      <w:r>
-        <w:rPr>
-          <w:rFonts w:ascii="Arial" w:eastAsia="Arial" w:hAnsi="Arial" w:cs="Arial"/>
-          <w:sz w:val="24"/>
-          <w:szCs w:val="24"/>
-        </w:rPr>
-        <w:t>[10]</w:t>
-      </w:r>
-    </w:p>
-    <w:p>
-      <w:pPr>
-        <w:spacing w:line="259" w:lineRule="auto"/>
-        <w:rPr>
-          <w:rFonts w:ascii="Arial" w:eastAsia="Arial" w:hAnsi="Arial" w:cs="Arial"/>
-          <w:sz w:val="24"/>
-          <w:szCs w:val="24"/>
-        </w:rPr>
-      </w:pPr>
-      <w:r>
-        <w:rPr>
-          <w:rFonts w:ascii="Arial" w:eastAsia="Arial" w:hAnsi="Arial" w:cs="Arial"/>
-          <w:sz w:val="24"/>
-          <w:szCs w:val="24"/>
-        </w:rPr>
-        <w:t xml:space="preserve">Ahora se sabe que KNN funciona muy bien para aplicarlo a productos de belleza. En </w:t>
-      </w:r>
-      <w:r>
-        <w:rPr>
-          <w:rFonts w:ascii="Arial" w:eastAsia="Arial" w:hAnsi="Arial" w:cs="Arial"/>
-          <w:sz w:val="24"/>
-          <w:szCs w:val="24"/>
-        </w:rPr>
-        <w:t xml:space="preserve">el </w:t>
-      </w:r>
-      <w:r>
-        <w:rPr>
-          <w:rFonts w:ascii="Arial" w:eastAsia="Arial" w:hAnsi="Arial" w:cs="Arial"/>
-          <w:sz w:val="24"/>
-          <w:szCs w:val="24"/>
-        </w:rPr>
-        <w:t>documento “</w:t>
-      </w:r>
-      <w:proofErr w:type="spellStart"/>
-      <w:r>
-        <w:rPr>
-          <w:rFonts w:ascii="Arial" w:eastAsia="Arial" w:hAnsi="Arial" w:cs="Arial"/>
-          <w:sz w:val="24"/>
-          <w:szCs w:val="24"/>
-        </w:rPr>
-        <w:t>Recommender</w:t>
-      </w:r>
-      <w:proofErr w:type="spellEnd"/>
-      <w:r>
-        <w:rPr>
-          <w:rFonts w:ascii="Arial" w:eastAsia="Arial" w:hAnsi="Arial" w:cs="Arial"/>
-          <w:sz w:val="24"/>
-          <w:szCs w:val="24"/>
-        </w:rPr>
-        <w:t xml:space="preserve"> </w:t>
-      </w:r>
-      <w:proofErr w:type="spellStart"/>
-      <w:r>
-        <w:rPr>
-          <w:rFonts w:ascii="Arial" w:eastAsia="Arial" w:hAnsi="Arial" w:cs="Arial"/>
-          <w:sz w:val="24"/>
-          <w:szCs w:val="24"/>
-        </w:rPr>
-        <w:t>Systems</w:t>
-      </w:r>
-      <w:proofErr w:type="spellEnd"/>
-      <w:r>
-        <w:rPr>
-          <w:rFonts w:ascii="Arial" w:eastAsia="Arial" w:hAnsi="Arial" w:cs="Arial"/>
-          <w:sz w:val="24"/>
-          <w:szCs w:val="24"/>
-        </w:rPr>
-        <w:t xml:space="preserve"> </w:t>
-      </w:r>
-      <w:proofErr w:type="spellStart"/>
-      <w:r>
-        <w:rPr>
-          <w:rFonts w:ascii="Arial" w:eastAsia="Arial" w:hAnsi="Arial" w:cs="Arial"/>
-          <w:sz w:val="24"/>
-          <w:szCs w:val="24"/>
-        </w:rPr>
-        <w:t>Based</w:t>
-      </w:r>
-      <w:proofErr w:type="spellEnd"/>
-      <w:r>
-        <w:rPr>
-          <w:rFonts w:ascii="Arial" w:eastAsia="Arial" w:hAnsi="Arial" w:cs="Arial"/>
-          <w:sz w:val="24"/>
-          <w:szCs w:val="24"/>
-        </w:rPr>
-        <w:t xml:space="preserve"> </w:t>
-      </w:r>
-      <w:proofErr w:type="spellStart"/>
-      <w:r>
-        <w:rPr>
-          <w:rFonts w:ascii="Arial" w:eastAsia="Arial" w:hAnsi="Arial" w:cs="Arial"/>
-          <w:sz w:val="24"/>
-          <w:szCs w:val="24"/>
-        </w:rPr>
-        <w:t>on</w:t>
-      </w:r>
-      <w:proofErr w:type="spellEnd"/>
-      <w:r>
-        <w:rPr>
-          <w:rFonts w:ascii="Arial" w:eastAsia="Arial" w:hAnsi="Arial" w:cs="Arial"/>
-          <w:sz w:val="24"/>
-          <w:szCs w:val="24"/>
-        </w:rPr>
-        <w:t xml:space="preserve"> </w:t>
-      </w:r>
-      <w:proofErr w:type="spellStart"/>
-      <w:r>
-        <w:rPr>
-          <w:rFonts w:ascii="Arial" w:eastAsia="Arial" w:hAnsi="Arial" w:cs="Arial"/>
-          <w:sz w:val="24"/>
-          <w:szCs w:val="24"/>
-        </w:rPr>
-        <w:t>Collaborative</w:t>
-      </w:r>
-      <w:proofErr w:type="spellEnd"/>
-      <w:r>
-        <w:rPr>
-          <w:rFonts w:ascii="Arial" w:eastAsia="Arial" w:hAnsi="Arial" w:cs="Arial"/>
-          <w:sz w:val="24"/>
-          <w:szCs w:val="24"/>
-        </w:rPr>
-        <w:t xml:space="preserve"> </w:t>
-      </w:r>
-      <w:proofErr w:type="spellStart"/>
-      <w:r>
-        <w:rPr>
-          <w:rFonts w:ascii="Arial" w:eastAsia="Arial" w:hAnsi="Arial" w:cs="Arial"/>
-          <w:sz w:val="24"/>
-          <w:szCs w:val="24"/>
-        </w:rPr>
-        <w:t>Filtering</w:t>
-      </w:r>
-      <w:proofErr w:type="spellEnd"/>
-      <w:r>
-        <w:rPr>
-          <w:rFonts w:ascii="Arial" w:eastAsia="Arial" w:hAnsi="Arial" w:cs="Arial"/>
-          <w:sz w:val="24"/>
-          <w:szCs w:val="24"/>
-        </w:rPr>
-        <w:t xml:space="preserve"> </w:t>
-      </w:r>
-      <w:proofErr w:type="spellStart"/>
-      <w:r>
-        <w:rPr>
-          <w:rFonts w:ascii="Arial" w:eastAsia="Arial" w:hAnsi="Arial" w:cs="Arial"/>
-          <w:sz w:val="24"/>
-          <w:szCs w:val="24"/>
-        </w:rPr>
-        <w:t>Using</w:t>
-      </w:r>
-      <w:proofErr w:type="spellEnd"/>
-      <w:r>
-        <w:rPr>
-          <w:rFonts w:ascii="Arial" w:eastAsia="Arial" w:hAnsi="Arial" w:cs="Arial"/>
-          <w:sz w:val="24"/>
-          <w:szCs w:val="24"/>
-        </w:rPr>
-        <w:t xml:space="preserve"> </w:t>
-      </w:r>
-      <w:proofErr w:type="spellStart"/>
-      <w:r>
-        <w:rPr>
-          <w:rFonts w:ascii="Arial" w:eastAsia="Arial" w:hAnsi="Arial" w:cs="Arial"/>
-          <w:sz w:val="24"/>
-          <w:szCs w:val="24"/>
-        </w:rPr>
-        <w:t>Review</w:t>
-      </w:r>
-      <w:proofErr w:type="spellEnd"/>
-      <w:r>
-        <w:rPr>
-          <w:rFonts w:ascii="Arial" w:eastAsia="Arial" w:hAnsi="Arial" w:cs="Arial"/>
-          <w:sz w:val="24"/>
-          <w:szCs w:val="24"/>
-        </w:rPr>
-        <w:t xml:space="preserve"> </w:t>
-      </w:r>
-      <w:proofErr w:type="spellStart"/>
-      <w:r>
-        <w:rPr>
-          <w:rFonts w:ascii="Arial" w:eastAsia="Arial" w:hAnsi="Arial" w:cs="Arial"/>
-          <w:sz w:val="24"/>
-          <w:szCs w:val="24"/>
-        </w:rPr>
-        <w:t>Texts</w:t>
-      </w:r>
-      <w:proofErr w:type="spellEnd"/>
-      <w:r>
-        <w:rPr>
-          <w:rFonts w:ascii="Arial" w:eastAsia="Arial" w:hAnsi="Arial" w:cs="Arial"/>
-          <w:sz w:val="24"/>
-          <w:szCs w:val="24"/>
-        </w:rPr>
-        <w:t xml:space="preserve">, </w:t>
-      </w:r>
-      <w:r>
-        <w:rPr>
-          <w:rFonts w:ascii="Arial" w:eastAsia="Arial" w:hAnsi="Arial" w:cs="Arial"/>
-          <w:sz w:val="24"/>
-          <w:szCs w:val="24"/>
-        </w:rPr>
-        <w:t xml:space="preserve">A </w:t>
-      </w:r>
-      <w:proofErr w:type="spellStart"/>
-      <w:r>
-        <w:rPr>
-          <w:rFonts w:ascii="Arial" w:eastAsia="Arial" w:hAnsi="Arial" w:cs="Arial"/>
-          <w:sz w:val="24"/>
-          <w:szCs w:val="24"/>
-        </w:rPr>
-        <w:t>Survey</w:t>
-      </w:r>
-      <w:proofErr w:type="spellEnd"/>
-      <w:r>
-        <w:rPr>
-          <w:rFonts w:ascii="Arial" w:eastAsia="Arial" w:hAnsi="Arial" w:cs="Arial"/>
-          <w:sz w:val="24"/>
-          <w:szCs w:val="24"/>
-        </w:rPr>
-        <w:t>”</w:t>
-      </w:r>
-      <w:r>
-        <w:rPr>
-          <w:rFonts w:ascii="Arial" w:eastAsia="Arial" w:hAnsi="Arial" w:cs="Arial"/>
-          <w:sz w:val="24"/>
-          <w:szCs w:val="24"/>
-        </w:rPr>
-        <w:t xml:space="preserve"> (</w:t>
-      </w:r>
-      <w:proofErr w:type="spellStart"/>
-      <w:r>
-        <w:rPr>
-          <w:rFonts w:ascii="Arial" w:eastAsia="Arial" w:hAnsi="Arial" w:cs="Arial"/>
-          <w:sz w:val="24"/>
-          <w:szCs w:val="24"/>
-        </w:rPr>
-        <w:t>Mehdi</w:t>
-      </w:r>
-      <w:proofErr w:type="spellEnd"/>
-      <w:r>
-        <w:rPr>
-          <w:rFonts w:ascii="Arial" w:eastAsia="Arial" w:hAnsi="Arial" w:cs="Arial"/>
-          <w:sz w:val="24"/>
-          <w:szCs w:val="24"/>
-        </w:rPr>
-        <w:t xml:space="preserve"> </w:t>
-      </w:r>
-      <w:proofErr w:type="spellStart"/>
-      <w:r>
-        <w:rPr>
-          <w:rFonts w:ascii="Arial" w:eastAsia="Arial" w:hAnsi="Arial" w:cs="Arial"/>
-          <w:sz w:val="24"/>
-          <w:szCs w:val="24"/>
-        </w:rPr>
-        <w:t>Srif</w:t>
-      </w:r>
-      <w:proofErr w:type="spellEnd"/>
-      <w:r>
-        <w:rPr>
-          <w:rFonts w:ascii="Arial" w:eastAsia="Arial" w:hAnsi="Arial" w:cs="Arial"/>
-          <w:sz w:val="24"/>
-          <w:szCs w:val="24"/>
-        </w:rPr>
-        <w:t>, 2020</w:t>
+        <w:t>Mehdi Srif, 2020</w:t>
       </w:r>
       <w:r>
         <w:rPr>
@@ -1660,18 +1136,81 @@
           <w:sz w:val="24"/>
           <w:szCs w:val="24"/>
         </w:rPr>
-        <w:t xml:space="preserve">“KNN </w:t>
-      </w:r>
-      <w:proofErr w:type="spellStart"/>
-      <w:r>
-        <w:rPr>
-          <w:rFonts w:ascii="Arial" w:eastAsia="Arial" w:hAnsi="Arial" w:cs="Arial"/>
-          <w:sz w:val="24"/>
-          <w:szCs w:val="24"/>
-        </w:rPr>
-        <w:t>Based</w:t>
-      </w:r>
-      <w:proofErr w:type="spellEnd"/>
+        <w:t>“KNN Based Collaborative Filtering In Python using Surprise”</w:t>
+      </w:r>
+      <w:r>
+        <w:rPr>
+          <w:rFonts w:ascii="Arial" w:eastAsia="Arial" w:hAnsi="Arial" w:cs="Arial"/>
+          <w:sz w:val="24"/>
+          <w:szCs w:val="24"/>
+        </w:rPr>
+        <w:t xml:space="preserve"> (</w:t>
+      </w:r>
+      <w:r>
+        <w:rPr>
+          <w:rFonts w:ascii="Arial" w:eastAsia="Arial" w:hAnsi="Arial" w:cs="Arial"/>
+          <w:sz w:val="24"/>
+          <w:szCs w:val="24"/>
+        </w:rPr>
+        <w:t>Pankaj kumar, 2019</w:t>
+      </w:r>
+      <w:r>
+        <w:rPr>
+          <w:rFonts w:ascii="Arial" w:eastAsia="Arial" w:hAnsi="Arial" w:cs="Arial"/>
+          <w:sz w:val="24"/>
+          <w:szCs w:val="24"/>
+        </w:rPr>
+        <w:t>).</w:t>
+      </w:r>
+    </w:p>
+    <w:p>
+      <w:pPr>
+        <w:rPr>
+          <w:rFonts w:ascii="Arial" w:eastAsia="Arial" w:hAnsi="Arial" w:cs="Arial"/>
+          <w:sz w:val="24"/>
+          <w:szCs w:val="24"/>
+        </w:rPr>
+      </w:pPr>
+      <w:r>
+        <w:rPr>
+          <w:rFonts w:ascii="Arial" w:eastAsia="Arial" w:hAnsi="Arial" w:cs="Arial"/>
+          <w:sz w:val="24"/>
+          <w:szCs w:val="24"/>
+        </w:rPr>
+        <w:t xml:space="preserve">Otra metodología que se ha utilizado para sistemas de recomendación con alto flujo de datos es </w:t>
+      </w:r>
+      <w:r>
+        <w:rPr>
+          <w:rFonts w:ascii="Arial" w:eastAsia="Arial" w:hAnsi="Arial" w:cs="Arial"/>
+          <w:sz w:val="24"/>
+          <w:szCs w:val="24"/>
+        </w:rPr>
+        <w:t xml:space="preserve">la factorización de matriz de mínimos cuadrados (ALS) </w:t>
+      </w:r>
+      <w:r>
+        <w:rPr>
+          <w:rFonts w:ascii="Arial" w:eastAsia="Arial" w:hAnsi="Arial" w:cs="Arial"/>
+          <w:sz w:val="24"/>
+          <w:szCs w:val="24"/>
+        </w:rPr>
+        <w:t>en el filtrado colaborativo</w:t>
+      </w:r>
+      <w:r>
+        <w:rPr>
+          <w:rFonts w:ascii="Arial" w:eastAsia="Arial" w:hAnsi="Arial" w:cs="Arial"/>
+          <w:sz w:val="24"/>
+          <w:szCs w:val="24"/>
+        </w:rPr>
+        <w:t xml:space="preserve"> (</w:t>
+      </w:r>
+      <w:r>
+        <w:rPr>
+          <w:rFonts w:ascii="Arial" w:eastAsia="Arial" w:hAnsi="Arial" w:cs="Arial"/>
+          <w:sz w:val="24"/>
+          <w:szCs w:val="24"/>
+        </w:rPr>
+        <w:t>kevin liao,</w:t>
+      </w:r>
       <w:r>
         <w:rPr>
           <w:rFonts w:ascii="Arial" w:eastAsia="Arial" w:hAnsi="Arial" w:cs="Arial"/>
@@ -1680,77 +1219,355 @@
         </w:rPr>
         <w:t xml:space="preserve"> </w:t>
       </w:r>
-      <w:proofErr w:type="spellStart"/>
-      <w:r>
-        <w:rPr>
-          <w:rFonts w:ascii="Arial" w:eastAsia="Arial" w:hAnsi="Arial" w:cs="Arial"/>
-          <w:sz w:val="24"/>
-          <w:szCs w:val="24"/>
-        </w:rPr>
-        <w:t>Collaborative</w:t>
-      </w:r>
-      <w:proofErr w:type="spellEnd"/>
-      <w:r>
-        <w:rPr>
-          <w:rFonts w:ascii="Arial" w:eastAsia="Arial" w:hAnsi="Arial" w:cs="Arial"/>
-          <w:sz w:val="24"/>
-          <w:szCs w:val="24"/>
-        </w:rPr>
-        <w:t xml:space="preserve"> </w:t>
-      </w:r>
-      <w:proofErr w:type="spellStart"/>
-      <w:r>
-        <w:rPr>
-          <w:rFonts w:ascii="Arial" w:eastAsia="Arial" w:hAnsi="Arial" w:cs="Arial"/>
-          <w:sz w:val="24"/>
-          <w:szCs w:val="24"/>
-        </w:rPr>
-        <w:t>Filtering</w:t>
-      </w:r>
-      <w:proofErr w:type="spellEnd"/>
-      <w:r>
-        <w:rPr>
-          <w:rFonts w:ascii="Arial" w:eastAsia="Arial" w:hAnsi="Arial" w:cs="Arial"/>
-          <w:sz w:val="24"/>
-          <w:szCs w:val="24"/>
-        </w:rPr>
-        <w:t xml:space="preserve"> In Python </w:t>
-      </w:r>
-      <w:proofErr w:type="spellStart"/>
-      <w:r>
-        <w:rPr>
-          <w:rFonts w:ascii="Arial" w:eastAsia="Arial" w:hAnsi="Arial" w:cs="Arial"/>
-          <w:sz w:val="24"/>
-          <w:szCs w:val="24"/>
-        </w:rPr>
-        <w:t>using</w:t>
-      </w:r>
-      <w:proofErr w:type="spellEnd"/>
-      <w:r>
-        <w:rPr>
-          <w:rFonts w:ascii="Arial" w:eastAsia="Arial" w:hAnsi="Arial" w:cs="Arial"/>
-          <w:sz w:val="24"/>
-          <w:szCs w:val="24"/>
-        </w:rPr>
-        <w:t xml:space="preserve"> </w:t>
-      </w:r>
-      <w:proofErr w:type="spellStart"/>
-      <w:r>
-        <w:rPr>
-          <w:rFonts w:ascii="Arial" w:eastAsia="Arial" w:hAnsi="Arial" w:cs="Arial"/>
-          <w:sz w:val="24"/>
-          <w:szCs w:val="24"/>
-        </w:rPr>
-        <w:t>Surprise</w:t>
-      </w:r>
-      <w:proofErr w:type="spellEnd"/>
-      <w:r>
-        <w:rPr>
-          <w:rFonts w:ascii="Arial" w:eastAsia="Arial" w:hAnsi="Arial" w:cs="Arial"/>
-          <w:sz w:val="24"/>
-          <w:szCs w:val="24"/>
-        </w:rPr>
-        <w:t>”</w:t>
+      <w:r>
+        <w:rPr>
+          <w:rFonts w:ascii="Arial" w:eastAsia="Arial" w:hAnsi="Arial" w:cs="Arial"/>
+          <w:sz w:val="24"/>
+          <w:szCs w:val="24"/>
+        </w:rPr>
+        <w:t>2018</w:t>
+      </w:r>
+      <w:r>
+        <w:rPr>
+          <w:rFonts w:ascii="Arial" w:eastAsia="Arial" w:hAnsi="Arial" w:cs="Arial"/>
+          <w:sz w:val="24"/>
+          <w:szCs w:val="24"/>
+        </w:rPr>
+        <w:t>)</w:t>
+      </w:r>
+      <w:r>
+        <w:rPr>
+          <w:rFonts w:ascii="Arial" w:eastAsia="Arial" w:hAnsi="Arial" w:cs="Arial"/>
+          <w:sz w:val="24"/>
+          <w:szCs w:val="24"/>
+        </w:rPr>
+        <w:t xml:space="preserve">, </w:t>
+      </w:r>
+      <w:r>
+        <w:rPr>
+          <w:rFonts w:ascii="Arial" w:eastAsia="Arial" w:hAnsi="Arial" w:cs="Arial"/>
+          <w:sz w:val="24"/>
+          <w:szCs w:val="24"/>
+        </w:rPr>
+        <w:t>Kevin</w:t>
+      </w:r>
+      <w:r>
+        <w:rPr>
+          <w:rFonts w:ascii="Arial" w:eastAsia="Arial" w:hAnsi="Arial" w:cs="Arial"/>
+          <w:sz w:val="24"/>
+          <w:szCs w:val="24"/>
+        </w:rPr>
+        <w:t xml:space="preserve"> Liao ayuda a entender que el sistema de recomendación se puede mejorar mediante factorización de matrices implementada en </w:t>
+      </w:r>
+      <w:r>
+        <w:rPr>
+          <w:rFonts w:ascii="Arial" w:eastAsia="Arial" w:hAnsi="Arial" w:cs="Arial"/>
+          <w:sz w:val="24"/>
+          <w:szCs w:val="24"/>
+        </w:rPr>
+        <w:t>S</w:t>
+      </w:r>
+      <w:r>
+        <w:rPr>
+          <w:rFonts w:ascii="Arial" w:eastAsia="Arial" w:hAnsi="Arial" w:cs="Arial"/>
+          <w:sz w:val="24"/>
+          <w:szCs w:val="24"/>
+        </w:rPr>
+        <w:t>park.</w:t>
+      </w:r>
+      <w:r>
+        <w:rPr>
+          <w:rFonts w:ascii="Arial" w:eastAsia="Arial" w:hAnsi="Arial" w:cs="Arial"/>
+          <w:sz w:val="24"/>
+          <w:szCs w:val="24"/>
+        </w:rPr>
+        <w:t>[14]</w:t>
+      </w:r>
+    </w:p>
+    <w:p>
+      <w:pPr>
+        <w:rPr>
+          <w:rFonts w:ascii="Arial" w:eastAsia="Arial" w:hAnsi="Arial" w:cs="Arial"/>
+          <w:sz w:val="24"/>
+          <w:szCs w:val="24"/>
+        </w:rPr>
+      </w:pPr>
+      <w:r>
+        <w:rPr>
+          <w:rFonts w:ascii="Arial" w:eastAsia="Arial" w:hAnsi="Arial" w:cs="Arial"/>
+          <w:sz w:val="24"/>
+          <w:szCs w:val="24"/>
+        </w:rPr>
+        <w:t>KNN tiene varios limitantes, el sesgo de popularidad, el problema de inicio en frio y escalabilidad.</w:t>
+      </w:r>
+    </w:p>
+    <w:p>
+      <w:pPr>
+        <w:rPr>
+          <w:rFonts w:ascii="Arial" w:eastAsia="Arial" w:hAnsi="Arial" w:cs="Arial"/>
+          <w:sz w:val="24"/>
+          <w:szCs w:val="24"/>
+        </w:rPr>
+      </w:pPr>
+    </w:p>
+    <w:p>
+      <w:pPr>
+        <w:rPr>
+          <w:rFonts w:ascii="Arial" w:eastAsia="Arial" w:hAnsi="Arial" w:cs="Arial"/>
+          <w:sz w:val="24"/>
+          <w:szCs w:val="24"/>
+        </w:rPr>
+      </w:pPr>
+      <w:r>
+        <w:rPr>
+          <w:rFonts w:ascii="Arial" w:eastAsia="Arial" w:hAnsi="Arial" w:cs="Arial"/>
+          <w:sz w:val="24"/>
+          <w:szCs w:val="24"/>
+        </w:rPr>
+        <w:t>Cuando se habla del S</w:t>
+      </w:r>
+      <w:r>
+        <w:rPr>
+          <w:rFonts w:ascii="Arial" w:eastAsia="Arial" w:hAnsi="Arial" w:cs="Arial"/>
+          <w:sz w:val="24"/>
+          <w:szCs w:val="24"/>
+        </w:rPr>
+        <w:t xml:space="preserve">esgo de </w:t>
+      </w:r>
+      <w:r>
+        <w:rPr>
+          <w:rFonts w:ascii="Arial" w:eastAsia="Arial" w:hAnsi="Arial" w:cs="Arial"/>
+          <w:sz w:val="24"/>
+          <w:szCs w:val="24"/>
+        </w:rPr>
+        <w:t>P</w:t>
+      </w:r>
+      <w:r>
+        <w:rPr>
+          <w:rFonts w:ascii="Arial" w:eastAsia="Arial" w:hAnsi="Arial" w:cs="Arial"/>
+          <w:sz w:val="24"/>
+          <w:szCs w:val="24"/>
+        </w:rPr>
+        <w:t>opularidad</w:t>
+      </w:r>
+      <w:r>
+        <w:rPr>
+          <w:rFonts w:ascii="Arial" w:eastAsia="Arial" w:hAnsi="Arial" w:cs="Arial"/>
+          <w:sz w:val="24"/>
+          <w:szCs w:val="24"/>
+        </w:rPr>
+        <w:t>,</w:t>
+      </w:r>
+      <w:r>
+        <w:rPr>
+          <w:rFonts w:ascii="Arial" w:eastAsia="Arial" w:hAnsi="Arial" w:cs="Arial"/>
+          <w:sz w:val="24"/>
+          <w:szCs w:val="24"/>
+        </w:rPr>
+        <w:t xml:space="preserve"> se refiere al sistema que recomienda </w:t>
+      </w:r>
+      <w:r>
+        <w:rPr>
+          <w:rFonts w:ascii="Arial" w:eastAsia="Arial" w:hAnsi="Arial" w:cs="Arial"/>
+          <w:sz w:val="24"/>
+          <w:szCs w:val="24"/>
+        </w:rPr>
+        <w:t>los artículos</w:t>
+      </w:r>
+      <w:r>
+        <w:rPr>
+          <w:rFonts w:ascii="Arial" w:eastAsia="Arial" w:hAnsi="Arial" w:cs="Arial"/>
+          <w:sz w:val="24"/>
+          <w:szCs w:val="24"/>
+        </w:rPr>
+        <w:t xml:space="preserve"> con más interacciones sin ninguna personalización</w:t>
+      </w:r>
+      <w:r>
+        <w:rPr>
+          <w:rFonts w:ascii="Arial" w:eastAsia="Arial" w:hAnsi="Arial" w:cs="Arial"/>
+          <w:sz w:val="24"/>
+          <w:szCs w:val="24"/>
+        </w:rPr>
+        <w:t xml:space="preserve">, </w:t>
+      </w:r>
+      <w:r>
+        <w:rPr>
+          <w:rFonts w:ascii="Arial" w:eastAsia="Arial" w:hAnsi="Arial" w:cs="Arial"/>
+          <w:sz w:val="24"/>
+          <w:szCs w:val="24"/>
+        </w:rPr>
+        <w:t xml:space="preserve">en la otra mano se tiene </w:t>
+      </w:r>
+      <w:r>
+        <w:rPr>
+          <w:rFonts w:ascii="Arial" w:eastAsia="Arial" w:hAnsi="Arial" w:cs="Arial"/>
+          <w:sz w:val="24"/>
+          <w:szCs w:val="24"/>
+        </w:rPr>
+        <w:t xml:space="preserve">el </w:t>
+      </w:r>
+      <w:r>
+        <w:rPr>
+          <w:rFonts w:ascii="Arial" w:eastAsia="Arial" w:hAnsi="Arial" w:cs="Arial"/>
+          <w:sz w:val="24"/>
+          <w:szCs w:val="24"/>
+        </w:rPr>
+        <w:t xml:space="preserve">problema de inicio en frío del elemento </w:t>
+      </w:r>
+      <w:r>
+        <w:rPr>
+          <w:rFonts w:ascii="Arial" w:eastAsia="Arial" w:hAnsi="Arial" w:cs="Arial"/>
+          <w:sz w:val="24"/>
+          <w:szCs w:val="24"/>
+        </w:rPr>
+        <w:t xml:space="preserve">que </w:t>
+      </w:r>
+      <w:r>
+        <w:rPr>
+          <w:rFonts w:ascii="Arial" w:eastAsia="Arial" w:hAnsi="Arial" w:cs="Arial"/>
+          <w:sz w:val="24"/>
+          <w:szCs w:val="24"/>
+        </w:rPr>
+        <w:t xml:space="preserve">es cuando los artículos agregados al catálogo tienen muy poca o ninguna interacción, mientras que el recomendador se basa en las interacciones de </w:t>
+      </w:r>
+      <w:r>
+        <w:rPr>
+          <w:rFonts w:ascii="Arial" w:eastAsia="Arial" w:hAnsi="Arial" w:cs="Arial"/>
+          <w:sz w:val="24"/>
+          <w:szCs w:val="24"/>
+        </w:rPr>
+        <w:t>los artículos para</w:t>
+      </w:r>
+      <w:r>
+        <w:rPr>
+          <w:rFonts w:ascii="Arial" w:eastAsia="Arial" w:hAnsi="Arial" w:cs="Arial"/>
+          <w:sz w:val="24"/>
+          <w:szCs w:val="24"/>
+        </w:rPr>
+        <w:t xml:space="preserve"> hacer recomendaciones</w:t>
+      </w:r>
+      <w:r>
+        <w:rPr>
+          <w:rFonts w:ascii="Arial" w:eastAsia="Arial" w:hAnsi="Arial" w:cs="Arial"/>
+          <w:sz w:val="24"/>
+          <w:szCs w:val="24"/>
+        </w:rPr>
+        <w:t xml:space="preserve"> por lo tanto </w:t>
+      </w:r>
+      <w:r>
+        <w:rPr>
+          <w:rFonts w:ascii="Arial" w:eastAsia="Arial" w:hAnsi="Arial" w:cs="Arial"/>
+          <w:sz w:val="24"/>
+          <w:szCs w:val="24"/>
+        </w:rPr>
+        <w:t xml:space="preserve">el problema de escalabilidad </w:t>
+      </w:r>
+      <w:r>
+        <w:rPr>
+          <w:rFonts w:ascii="Arial" w:eastAsia="Arial" w:hAnsi="Arial" w:cs="Arial"/>
+          <w:sz w:val="24"/>
+          <w:szCs w:val="24"/>
+        </w:rPr>
+        <w:t>se evidencia en la capacidad de</w:t>
+      </w:r>
+      <w:r>
+        <w:rPr>
+          <w:rFonts w:ascii="Arial" w:eastAsia="Arial" w:hAnsi="Arial" w:cs="Arial"/>
+          <w:sz w:val="24"/>
+          <w:szCs w:val="24"/>
+        </w:rPr>
+        <w:t xml:space="preserve"> escalar a conjuntos de datos mucho más grandes cuando se agregan más y más usuarios y artículos a la base de datos.</w:t>
+      </w:r>
+    </w:p>
+    <w:p>
+      <w:pPr>
+        <w:rPr>
+          <w:rFonts w:ascii="Arial" w:eastAsia="Arial" w:hAnsi="Arial" w:cs="Arial"/>
+          <w:sz w:val="24"/>
+          <w:szCs w:val="24"/>
+          <w:lang w:val="es-MX"/>
+        </w:rPr>
+      </w:pPr>
+      <w:r>
+        <w:rPr>
+          <w:rFonts w:ascii="Arial" w:eastAsia="Arial" w:hAnsi="Arial" w:cs="Arial"/>
+          <w:sz w:val="24"/>
+          <w:szCs w:val="24"/>
+          <w:lang w:val="es-MX"/>
+        </w:rPr>
+        <w:t xml:space="preserve">Para resolver este problema se </w:t>
+      </w:r>
+      <w:r>
+        <w:rPr>
+          <w:rFonts w:ascii="Arial" w:eastAsia="Arial" w:hAnsi="Arial" w:cs="Arial"/>
+          <w:sz w:val="24"/>
+          <w:szCs w:val="24"/>
+          <w:lang w:val="es-MX"/>
+        </w:rPr>
+        <w:t>plantea</w:t>
+      </w:r>
+      <w:r>
+        <w:rPr>
+          <w:rFonts w:ascii="Arial" w:eastAsia="Arial" w:hAnsi="Arial" w:cs="Arial"/>
+          <w:sz w:val="24"/>
+          <w:szCs w:val="24"/>
+          <w:lang w:val="es-MX"/>
+        </w:rPr>
+        <w:t xml:space="preserve"> la factorización matricial la cual es una familia de operaciones matemáticas para matrices en álgebra lineal. Es decir, una factorización matricial es una factorización de una matriz en un producto de matrices. En el caso del filtrado colaborativo, los algoritmos de factorización matricial funcionan descomponiendo la matriz de interacción usuario-elemento en el producto de dos matrices rectangulares de menor </w:t>
+      </w:r>
+      <w:r>
+        <w:rPr>
+          <w:rFonts w:ascii="Arial" w:eastAsia="Arial" w:hAnsi="Arial" w:cs="Arial"/>
+          <w:sz w:val="24"/>
+          <w:szCs w:val="24"/>
+          <w:lang w:val="es-MX"/>
+        </w:rPr>
+        <w:t>dimensionalidad.</w:t>
+      </w:r>
+      <w:r>
+        <w:rPr>
+          <w:rFonts w:ascii="Arial" w:eastAsia="Arial" w:hAnsi="Arial" w:cs="Arial"/>
+          <w:sz w:val="24"/>
+          <w:szCs w:val="24"/>
+          <w:lang w:val="es-MX"/>
+        </w:rPr>
+        <w:t xml:space="preserve"> Una matriz puede verse como la matriz de usuarios donde las filas representan a los usuarios y las columnas son factores latentes. La otra matriz es la matriz de elementos donde las filas son factores latentes y las columnas representan elementos.[14]</w:t>
+      </w:r>
+    </w:p>
+    <w:p>
+      <w:pPr>
+        <w:rPr>
+          <w:rFonts w:ascii="Arial" w:eastAsia="Arial" w:hAnsi="Arial" w:cs="Arial"/>
+          <w:sz w:val="24"/>
+          <w:szCs w:val="24"/>
+          <w:highlight w:val="red"/>
+          <w:lang w:val="es-MX"/>
+        </w:rPr>
+      </w:pPr>
+    </w:p>
+    <w:p>
+      <w:pPr>
+        <w:rPr>
+          <w:rFonts w:ascii="Arial" w:eastAsia="Arial" w:hAnsi="Arial" w:cs="Arial"/>
+          <w:sz w:val="24"/>
+          <w:szCs w:val="24"/>
+        </w:rPr>
+      </w:pPr>
+      <w:r>
+        <w:rPr>
+          <w:rFonts w:ascii="Arial" w:eastAsia="Arial" w:hAnsi="Arial" w:cs="Arial"/>
+          <w:sz w:val="24"/>
+          <w:szCs w:val="24"/>
+        </w:rPr>
+        <w:t xml:space="preserve">Por otra parte, autores como </w:t>
+      </w:r>
+      <w:r>
+        <w:rPr>
+          <w:rFonts w:ascii="Arial" w:eastAsia="Arial" w:hAnsi="Arial" w:cs="Arial"/>
+          <w:sz w:val="24"/>
+          <w:szCs w:val="24"/>
+        </w:rPr>
+        <w:t>Vaibhav Kumar</w:t>
       </w:r>
       <w:r>
         <w:rPr>
@@ -1766,126 +1583,7 @@
           <w:sz w:val="24"/>
           <w:szCs w:val="24"/>
         </w:rPr>
-        <w:t xml:space="preserve">Pankaj </w:t>
-      </w:r>
-      <w:proofErr w:type="spellStart"/>
-      <w:r>
-        <w:rPr>
-          <w:rFonts w:ascii="Arial" w:eastAsia="Arial" w:hAnsi="Arial" w:cs="Arial"/>
-          <w:sz w:val="24"/>
-          <w:szCs w:val="24"/>
-        </w:rPr>
-        <w:t>kumar</w:t>
-      </w:r>
-      <w:proofErr w:type="spellEnd"/>
-      <w:r>
-        <w:rPr>
-          <w:rFonts w:ascii="Arial" w:eastAsia="Arial" w:hAnsi="Arial" w:cs="Arial"/>
-          <w:sz w:val="24"/>
-          <w:szCs w:val="24"/>
-        </w:rPr>
-        <w:t>, 2019</w:t>
-      </w:r>
-      <w:r>
-        <w:rPr>
-          <w:rFonts w:ascii="Arial" w:eastAsia="Arial" w:hAnsi="Arial" w:cs="Arial"/>
-          <w:sz w:val="24"/>
-          <w:szCs w:val="24"/>
-        </w:rPr>
-        <w:t>).</w:t>
-      </w:r>
-    </w:p>
-    <w:p>
-      <w:pPr>
-        <w:rPr>
-          <w:rFonts w:ascii="Arial" w:eastAsia="Arial" w:hAnsi="Arial" w:cs="Arial"/>
-          <w:sz w:val="24"/>
-          <w:szCs w:val="24"/>
-        </w:rPr>
-      </w:pPr>
-      <w:r>
-        <w:rPr>
-          <w:rFonts w:ascii="Arial" w:eastAsia="Arial" w:hAnsi="Arial" w:cs="Arial"/>
-          <w:sz w:val="24"/>
-          <w:szCs w:val="24"/>
-        </w:rPr>
-        <w:t xml:space="preserve">Otra metodología que se ha utilizado para sistemas de recomendación con alto flujo de datos es </w:t>
-      </w:r>
-      <w:r>
-        <w:rPr>
-          <w:rFonts w:ascii="Arial" w:eastAsia="Arial" w:hAnsi="Arial" w:cs="Arial"/>
-          <w:sz w:val="24"/>
-          <w:szCs w:val="24"/>
-        </w:rPr>
-        <w:t xml:space="preserve">la factorización de matriz de mínimos cuadrados (ALS) </w:t>
-      </w:r>
-      <w:r>
-        <w:rPr>
-          <w:rFonts w:ascii="Arial" w:eastAsia="Arial" w:hAnsi="Arial" w:cs="Arial"/>
-          <w:sz w:val="24"/>
-          <w:szCs w:val="24"/>
-        </w:rPr>
-        <w:t>en el filtrado colaborativo</w:t>
-      </w:r>
-      <w:r>
-        <w:rPr>
-          <w:rFonts w:ascii="Arial" w:eastAsia="Arial" w:hAnsi="Arial" w:cs="Arial"/>
-          <w:sz w:val="24"/>
-          <w:szCs w:val="24"/>
-        </w:rPr>
-        <w:t xml:space="preserve"> (</w:t>
-      </w:r>
-      <w:proofErr w:type="spellStart"/>
-      <w:r>
-        <w:rPr>
-          <w:rFonts w:ascii="Arial" w:eastAsia="Arial" w:hAnsi="Arial" w:cs="Arial"/>
-          <w:sz w:val="24"/>
-          <w:szCs w:val="24"/>
-        </w:rPr>
-        <w:t>kevin</w:t>
-      </w:r>
-      <w:proofErr w:type="spellEnd"/>
-      <w:r>
-        <w:rPr>
-          <w:rFonts w:ascii="Arial" w:eastAsia="Arial" w:hAnsi="Arial" w:cs="Arial"/>
-          <w:sz w:val="24"/>
-          <w:szCs w:val="24"/>
-        </w:rPr>
-        <w:t xml:space="preserve"> </w:t>
-      </w:r>
-      <w:proofErr w:type="spellStart"/>
-      <w:r>
-        <w:rPr>
-          <w:rFonts w:ascii="Arial" w:eastAsia="Arial" w:hAnsi="Arial" w:cs="Arial"/>
-          <w:sz w:val="24"/>
-          <w:szCs w:val="24"/>
-        </w:rPr>
-        <w:t>liao</w:t>
-      </w:r>
-      <w:proofErr w:type="spellEnd"/>
-      <w:r>
-        <w:rPr>
-          <w:rFonts w:ascii="Arial" w:eastAsia="Arial" w:hAnsi="Arial" w:cs="Arial"/>
-          <w:sz w:val="24"/>
-          <w:szCs w:val="24"/>
-        </w:rPr>
-        <w:t>,</w:t>
-      </w:r>
-      <w:r>
-        <w:rPr>
-          <w:rFonts w:ascii="Arial" w:eastAsia="Arial" w:hAnsi="Arial" w:cs="Arial"/>
-          <w:sz w:val="24"/>
-          <w:szCs w:val="24"/>
-        </w:rPr>
-        <w:t xml:space="preserve"> </w:t>
-      </w:r>
-      <w:r>
-        <w:rPr>
-          <w:rFonts w:ascii="Arial" w:eastAsia="Arial" w:hAnsi="Arial" w:cs="Arial"/>
-          <w:sz w:val="24"/>
-          <w:szCs w:val="24"/>
-        </w:rPr>
-        <w:t>2018</w:t>
+        <w:t>2020</w:t>
       </w:r>
       <w:r>
         <w:rPr>
@@ -1901,375 +1599,31 @@
           <w:sz w:val="24"/>
           <w:szCs w:val="24"/>
         </w:rPr>
-        <w:t xml:space="preserve">, </w:t>
-      </w:r>
-      <w:r>
-        <w:rPr>
-          <w:rFonts w:ascii="Arial" w:eastAsia="Arial" w:hAnsi="Arial" w:cs="Arial"/>
-          <w:sz w:val="24"/>
-          <w:szCs w:val="24"/>
-        </w:rPr>
-        <w:t>Kevin</w:t>
-      </w:r>
-      <w:r>
-        <w:rPr>
-          <w:rFonts w:ascii="Arial" w:eastAsia="Arial" w:hAnsi="Arial" w:cs="Arial"/>
-          <w:sz w:val="24"/>
-          <w:szCs w:val="24"/>
-        </w:rPr>
-        <w:t xml:space="preserve"> Liao ayuda a entender que el sistema de recomendación se puede mejorar mediante factorización de matrices implementada en </w:t>
-      </w:r>
-      <w:r>
-        <w:rPr>
-          <w:rFonts w:ascii="Arial" w:eastAsia="Arial" w:hAnsi="Arial" w:cs="Arial"/>
-          <w:sz w:val="24"/>
-          <w:szCs w:val="24"/>
-        </w:rPr>
-        <w:t>S</w:t>
-      </w:r>
-      <w:r>
-        <w:rPr>
-          <w:rFonts w:ascii="Arial" w:eastAsia="Arial" w:hAnsi="Arial" w:cs="Arial"/>
-          <w:sz w:val="24"/>
-          <w:szCs w:val="24"/>
-        </w:rPr>
-        <w:t>park.</w:t>
-      </w:r>
-      <w:r>
-        <w:rPr>
-          <w:rFonts w:ascii="Arial" w:eastAsia="Arial" w:hAnsi="Arial" w:cs="Arial"/>
-          <w:sz w:val="24"/>
-          <w:szCs w:val="24"/>
-        </w:rPr>
-        <w:t>[14]</w:t>
-      </w:r>
-    </w:p>
-    <w:p>
-      <w:pPr>
-        <w:rPr>
-          <w:rFonts w:ascii="Arial" w:eastAsia="Arial" w:hAnsi="Arial" w:cs="Arial"/>
-          <w:sz w:val="24"/>
-          <w:szCs w:val="24"/>
-        </w:rPr>
-      </w:pPr>
-      <w:r>
-        <w:rPr>
-          <w:rFonts w:ascii="Arial" w:eastAsia="Arial" w:hAnsi="Arial" w:cs="Arial"/>
-          <w:sz w:val="24"/>
-          <w:szCs w:val="24"/>
-        </w:rPr>
-        <w:t>KNN tiene varios limitantes, el sesgo de popularidad, el problema de inicio en frio y escalabilidad.</w:t>
-      </w:r>
-    </w:p>
-    <w:p>
-      <w:pPr>
-        <w:rPr>
-          <w:rFonts w:ascii="Arial" w:eastAsia="Arial" w:hAnsi="Arial" w:cs="Arial"/>
-          <w:sz w:val="24"/>
-          <w:szCs w:val="24"/>
-        </w:rPr>
-      </w:pPr>
-    </w:p>
-    <w:p>
-      <w:pPr>
-        <w:rPr>
-          <w:rFonts w:ascii="Arial" w:eastAsia="Arial" w:hAnsi="Arial" w:cs="Arial"/>
-          <w:sz w:val="24"/>
-          <w:szCs w:val="24"/>
-        </w:rPr>
-      </w:pPr>
-      <w:r>
-        <w:rPr>
-          <w:rFonts w:ascii="Arial" w:eastAsia="Arial" w:hAnsi="Arial" w:cs="Arial"/>
-          <w:sz w:val="24"/>
-          <w:szCs w:val="24"/>
-        </w:rPr>
-        <w:t>Cuando se habla del S</w:t>
-      </w:r>
-      <w:r>
-        <w:rPr>
-          <w:rFonts w:ascii="Arial" w:eastAsia="Arial" w:hAnsi="Arial" w:cs="Arial"/>
-          <w:sz w:val="24"/>
-          <w:szCs w:val="24"/>
-        </w:rPr>
-        <w:t xml:space="preserve">esgo de </w:t>
-      </w:r>
-      <w:r>
-        <w:rPr>
-          <w:rFonts w:ascii="Arial" w:eastAsia="Arial" w:hAnsi="Arial" w:cs="Arial"/>
-          <w:sz w:val="24"/>
-          <w:szCs w:val="24"/>
-        </w:rPr>
-        <w:t>P</w:t>
-      </w:r>
-      <w:r>
-        <w:rPr>
-          <w:rFonts w:ascii="Arial" w:eastAsia="Arial" w:hAnsi="Arial" w:cs="Arial"/>
-          <w:sz w:val="24"/>
-          <w:szCs w:val="24"/>
-        </w:rPr>
-        <w:t>opularidad</w:t>
-      </w:r>
-      <w:r>
-        <w:rPr>
-          <w:rFonts w:ascii="Arial" w:eastAsia="Arial" w:hAnsi="Arial" w:cs="Arial"/>
-          <w:sz w:val="24"/>
-          <w:szCs w:val="24"/>
-        </w:rPr>
-        <w:t>,</w:t>
-      </w:r>
-      <w:r>
-        <w:rPr>
-          <w:rFonts w:ascii="Arial" w:eastAsia="Arial" w:hAnsi="Arial" w:cs="Arial"/>
-          <w:sz w:val="24"/>
-          <w:szCs w:val="24"/>
-        </w:rPr>
-        <w:t xml:space="preserve"> se refiere al sistema que recomienda </w:t>
-      </w:r>
-      <w:r>
-        <w:rPr>
-          <w:rFonts w:ascii="Arial" w:eastAsia="Arial" w:hAnsi="Arial" w:cs="Arial"/>
-          <w:sz w:val="24"/>
-          <w:szCs w:val="24"/>
-        </w:rPr>
-        <w:t>los artículos</w:t>
-      </w:r>
-      <w:r>
-        <w:rPr>
-          <w:rFonts w:ascii="Arial" w:eastAsia="Arial" w:hAnsi="Arial" w:cs="Arial"/>
-          <w:sz w:val="24"/>
-          <w:szCs w:val="24"/>
-        </w:rPr>
-        <w:t xml:space="preserve"> con más interacciones sin ninguna personalización</w:t>
-      </w:r>
-      <w:r>
-        <w:rPr>
-          <w:rFonts w:ascii="Arial" w:eastAsia="Arial" w:hAnsi="Arial" w:cs="Arial"/>
-          <w:sz w:val="24"/>
-          <w:szCs w:val="24"/>
-        </w:rPr>
-        <w:t xml:space="preserve">, </w:t>
-      </w:r>
-      <w:r>
-        <w:rPr>
-          <w:rFonts w:ascii="Arial" w:eastAsia="Arial" w:hAnsi="Arial" w:cs="Arial"/>
-          <w:sz w:val="24"/>
-          <w:szCs w:val="24"/>
-        </w:rPr>
-        <w:t xml:space="preserve">en la otra mano se tiene </w:t>
-      </w:r>
-      <w:r>
-        <w:rPr>
-          <w:rFonts w:ascii="Arial" w:eastAsia="Arial" w:hAnsi="Arial" w:cs="Arial"/>
-          <w:sz w:val="24"/>
-          <w:szCs w:val="24"/>
-        </w:rPr>
-        <w:t xml:space="preserve">el </w:t>
-      </w:r>
-      <w:r>
-        <w:rPr>
-          <w:rFonts w:ascii="Arial" w:eastAsia="Arial" w:hAnsi="Arial" w:cs="Arial"/>
-          <w:sz w:val="24"/>
-          <w:szCs w:val="24"/>
-        </w:rPr>
-        <w:t xml:space="preserve">problema de inicio en frío del elemento </w:t>
-      </w:r>
-      <w:r>
-        <w:rPr>
-          <w:rFonts w:ascii="Arial" w:eastAsia="Arial" w:hAnsi="Arial" w:cs="Arial"/>
-          <w:sz w:val="24"/>
-          <w:szCs w:val="24"/>
-        </w:rPr>
-        <w:t xml:space="preserve">que </w:t>
-      </w:r>
-      <w:r>
-        <w:rPr>
-          <w:rFonts w:ascii="Arial" w:eastAsia="Arial" w:hAnsi="Arial" w:cs="Arial"/>
-          <w:sz w:val="24"/>
-          <w:szCs w:val="24"/>
-        </w:rPr>
-        <w:t xml:space="preserve">es cuando los artículos agregados al catálogo tienen muy poca o ninguna interacción, mientras que el recomendador se basa en las interacciones de </w:t>
-      </w:r>
-      <w:r>
-        <w:rPr>
-          <w:rFonts w:ascii="Arial" w:eastAsia="Arial" w:hAnsi="Arial" w:cs="Arial"/>
-          <w:sz w:val="24"/>
-          <w:szCs w:val="24"/>
-        </w:rPr>
-        <w:t>los artículos para</w:t>
-      </w:r>
-      <w:r>
-        <w:rPr>
-          <w:rFonts w:ascii="Arial" w:eastAsia="Arial" w:hAnsi="Arial" w:cs="Arial"/>
-          <w:sz w:val="24"/>
-          <w:szCs w:val="24"/>
-        </w:rPr>
-        <w:t xml:space="preserve"> hacer recomendaciones</w:t>
-      </w:r>
-      <w:r>
-        <w:rPr>
-          <w:rFonts w:ascii="Arial" w:eastAsia="Arial" w:hAnsi="Arial" w:cs="Arial"/>
-          <w:sz w:val="24"/>
-          <w:szCs w:val="24"/>
-        </w:rPr>
-        <w:t xml:space="preserve"> por lo tanto </w:t>
-      </w:r>
-      <w:r>
-        <w:rPr>
-          <w:rFonts w:ascii="Arial" w:eastAsia="Arial" w:hAnsi="Arial" w:cs="Arial"/>
-          <w:sz w:val="24"/>
-          <w:szCs w:val="24"/>
-        </w:rPr>
-        <w:t xml:space="preserve">el problema de escalabilidad </w:t>
-      </w:r>
-      <w:r>
-        <w:rPr>
-          <w:rFonts w:ascii="Arial" w:eastAsia="Arial" w:hAnsi="Arial" w:cs="Arial"/>
-          <w:sz w:val="24"/>
-          <w:szCs w:val="24"/>
-        </w:rPr>
-        <w:t>se evidencia en la capacidad de</w:t>
-      </w:r>
-      <w:r>
-        <w:rPr>
-          <w:rFonts w:ascii="Arial" w:eastAsia="Arial" w:hAnsi="Arial" w:cs="Arial"/>
-          <w:sz w:val="24"/>
-          <w:szCs w:val="24"/>
-        </w:rPr>
-        <w:t xml:space="preserve"> escalar a conjuntos de datos mucho más grandes cuando se agregan más y más usuarios y artículos a la base de datos.</w:t>
-      </w:r>
-    </w:p>
-    <w:p>
-      <w:pPr>
-        <w:rPr>
-          <w:rFonts w:ascii="Arial" w:eastAsia="Arial" w:hAnsi="Arial" w:cs="Arial"/>
-          <w:sz w:val="24"/>
-          <w:szCs w:val="24"/>
-          <w:lang w:val="es-MX"/>
-        </w:rPr>
-      </w:pPr>
-      <w:r>
-        <w:rPr>
-          <w:rFonts w:ascii="Arial" w:eastAsia="Arial" w:hAnsi="Arial" w:cs="Arial"/>
-          <w:sz w:val="24"/>
-          <w:szCs w:val="24"/>
-          <w:lang w:val="es-MX"/>
-        </w:rPr>
-        <w:t xml:space="preserve">Para resolver este problema se </w:t>
-      </w:r>
-      <w:r>
-        <w:rPr>
-          <w:rFonts w:ascii="Arial" w:eastAsia="Arial" w:hAnsi="Arial" w:cs="Arial"/>
-          <w:sz w:val="24"/>
-          <w:szCs w:val="24"/>
-          <w:lang w:val="es-MX"/>
-        </w:rPr>
-        <w:t>plantea</w:t>
-      </w:r>
-      <w:r>
-        <w:rPr>
-          <w:rFonts w:ascii="Arial" w:eastAsia="Arial" w:hAnsi="Arial" w:cs="Arial"/>
-          <w:sz w:val="24"/>
-          <w:szCs w:val="24"/>
-          <w:lang w:val="es-MX"/>
-        </w:rPr>
-        <w:t xml:space="preserve"> la factorización matricial la cual es una familia de operaciones matemáticas para matrices en álgebra lineal. Es decir, una factorización matricial es una factorización de una matriz en un producto de matrices. En el caso del filtrado colaborativo, los algoritmos de factorización matricial funcionan descomponiendo la matriz de interacción usuario-elemento en el producto de dos matrices rectangulares de menor </w:t>
-      </w:r>
-      <w:r>
-        <w:rPr>
-          <w:rFonts w:ascii="Arial" w:eastAsia="Arial" w:hAnsi="Arial" w:cs="Arial"/>
-          <w:sz w:val="24"/>
-          <w:szCs w:val="24"/>
-          <w:lang w:val="es-MX"/>
-        </w:rPr>
-        <w:t>dimensionalidad.</w:t>
-      </w:r>
-      <w:r>
-        <w:rPr>
-          <w:rFonts w:ascii="Arial" w:eastAsia="Arial" w:hAnsi="Arial" w:cs="Arial"/>
-          <w:sz w:val="24"/>
-          <w:szCs w:val="24"/>
-          <w:lang w:val="es-MX"/>
-        </w:rPr>
-        <w:t xml:space="preserve"> Una matriz puede verse como la matriz de usuarios donde las filas representan a los usuarios y las columnas son factores latentes. La otra matriz es la matriz de elementos donde las filas son factores latentes y las columnas representan elementos.[14]</w:t>
-      </w:r>
-    </w:p>
-    <w:p>
-      <w:pPr>
-        <w:rPr>
-          <w:rFonts w:ascii="Arial" w:eastAsia="Arial" w:hAnsi="Arial" w:cs="Arial"/>
-          <w:sz w:val="24"/>
-          <w:szCs w:val="24"/>
-          <w:highlight w:val="red"/>
-          <w:lang w:val="es-MX"/>
-        </w:rPr>
-      </w:pPr>
-    </w:p>
-    <w:p>
-      <w:pPr>
-        <w:rPr>
-          <w:rFonts w:ascii="Arial" w:eastAsia="Arial" w:hAnsi="Arial" w:cs="Arial"/>
-          <w:sz w:val="24"/>
-          <w:szCs w:val="24"/>
-        </w:rPr>
-      </w:pPr>
-      <w:r>
-        <w:rPr>
-          <w:rFonts w:ascii="Arial" w:eastAsia="Arial" w:hAnsi="Arial" w:cs="Arial"/>
-          <w:sz w:val="24"/>
-          <w:szCs w:val="24"/>
-        </w:rPr>
-        <w:t xml:space="preserve">Por otra parte, autores como </w:t>
-      </w:r>
-      <w:proofErr w:type="spellStart"/>
-      <w:r>
-        <w:rPr>
-          <w:rFonts w:ascii="Arial" w:eastAsia="Arial" w:hAnsi="Arial" w:cs="Arial"/>
-          <w:sz w:val="24"/>
-          <w:szCs w:val="24"/>
-        </w:rPr>
-        <w:t>Vaibhav</w:t>
-      </w:r>
-      <w:proofErr w:type="spellEnd"/>
-      <w:r>
-        <w:rPr>
-          <w:rFonts w:ascii="Arial" w:eastAsia="Arial" w:hAnsi="Arial" w:cs="Arial"/>
-          <w:sz w:val="24"/>
-          <w:szCs w:val="24"/>
-        </w:rPr>
-        <w:t xml:space="preserve"> Kumar</w:t>
-      </w:r>
-      <w:r>
-        <w:rPr>
-          <w:rFonts w:ascii="Arial" w:eastAsia="Arial" w:hAnsi="Arial" w:cs="Arial"/>
-          <w:sz w:val="24"/>
-          <w:szCs w:val="24"/>
-        </w:rPr>
-        <w:t xml:space="preserve"> (</w:t>
-      </w:r>
-      <w:r>
-        <w:rPr>
-          <w:rFonts w:ascii="Arial" w:eastAsia="Arial" w:hAnsi="Arial" w:cs="Arial"/>
-          <w:sz w:val="24"/>
-          <w:szCs w:val="24"/>
-        </w:rPr>
-        <w:t>2020</w:t>
-      </w:r>
-      <w:r>
-        <w:rPr>
-          <w:rFonts w:ascii="Arial" w:eastAsia="Arial" w:hAnsi="Arial" w:cs="Arial"/>
-          <w:sz w:val="24"/>
-          <w:szCs w:val="24"/>
-        </w:rPr>
-        <w:t>)</w:t>
-      </w:r>
-      <w:r>
-        <w:rPr>
-          <w:rFonts w:ascii="Arial" w:eastAsia="Arial" w:hAnsi="Arial" w:cs="Arial"/>
-          <w:sz w:val="24"/>
-          <w:szCs w:val="24"/>
-        </w:rPr>
-        <w:t xml:space="preserve"> </w:t>
+        <w:t xml:space="preserve"> plantean que</w:t>
+      </w:r>
+      <w:r>
+        <w:rPr>
+          <w:rFonts w:ascii="Arial" w:eastAsia="Arial" w:hAnsi="Arial" w:cs="Arial"/>
+          <w:sz w:val="24"/>
+          <w:szCs w:val="24"/>
+        </w:rPr>
+        <w:t xml:space="preserve"> los sistemas de recomendación aplicados a la descomposición de valores singulares </w:t>
+      </w:r>
+      <w:r>
+        <w:rPr>
+          <w:rFonts w:ascii="Arial" w:eastAsia="Arial" w:hAnsi="Arial" w:cs="Arial"/>
+          <w:sz w:val="24"/>
+          <w:szCs w:val="24"/>
+        </w:rPr>
+        <w:t xml:space="preserve">utilizando modelos de filtro colaborativo </w:t>
+      </w:r>
+      <w:r>
+        <w:rPr>
+          <w:rFonts w:ascii="Arial" w:eastAsia="Arial" w:hAnsi="Arial" w:cs="Arial"/>
+          <w:sz w:val="24"/>
+          <w:szCs w:val="24"/>
+        </w:rPr>
+        <w:t>pueden mejorar las estimaciones del sistema de recomendación.</w:t>
       </w:r>
       <w:r>
         <w:rPr>
@@ -2278,46 +1632,6 @@
           <w:szCs w:val="24"/>
         </w:rPr>
         <w:t>[15]</w:t>
-      </w:r>
-      <w:r>
-        <w:rPr>
-          <w:rFonts w:ascii="Arial" w:eastAsia="Arial" w:hAnsi="Arial" w:cs="Arial"/>
-          <w:sz w:val="24"/>
-          <w:szCs w:val="24"/>
-        </w:rPr>
-        <w:t xml:space="preserve"> plantean que</w:t>
-      </w:r>
-      <w:r>
-        <w:rPr>
-          <w:rFonts w:ascii="Arial" w:eastAsia="Arial" w:hAnsi="Arial" w:cs="Arial"/>
-          <w:sz w:val="24"/>
-          <w:szCs w:val="24"/>
-        </w:rPr>
-        <w:t xml:space="preserve"> los sistemas de recomendación aplicados a la descomposición de valores singulares </w:t>
-      </w:r>
-      <w:r>
-        <w:rPr>
-          <w:rFonts w:ascii="Arial" w:eastAsia="Arial" w:hAnsi="Arial" w:cs="Arial"/>
-          <w:sz w:val="24"/>
-          <w:szCs w:val="24"/>
-        </w:rPr>
-        <w:t xml:space="preserve">utilizando modelos de filtro colaborativo </w:t>
-      </w:r>
-      <w:r>
-        <w:rPr>
-          <w:rFonts w:ascii="Arial" w:eastAsia="Arial" w:hAnsi="Arial" w:cs="Arial"/>
-          <w:sz w:val="24"/>
-          <w:szCs w:val="24"/>
-        </w:rPr>
-        <w:t>pueden mejorar las estimaciones del sistema de recomendación</w:t>
-      </w:r>
-      <w:r>
-        <w:rPr>
-          <w:rFonts w:ascii="Arial" w:eastAsia="Arial" w:hAnsi="Arial" w:cs="Arial"/>
-          <w:sz w:val="24"/>
-          <w:szCs w:val="24"/>
-        </w:rPr>
-        <w:t>.</w:t>
       </w:r>
     </w:p>
     <w:p>
@@ -2870,15 +2184,7 @@
     <w:p/>
     <w:p>
       <w:r>
-        <w:t xml:space="preserve">A continuación, se define el proceso que se llevó a </w:t>
-      </w:r>
-      <w:proofErr w:type="spellStart"/>
-      <w:r>
-        <w:t>a</w:t>
-      </w:r>
-      <w:proofErr w:type="spellEnd"/>
-      <w:r>
-        <w:t xml:space="preserve"> cabo en cada una de las iteraciones</w:t>
+        <w:t>A continuación, se define el proceso que se llevó a cabo en cada una de las iteraciones</w:t>
       </w:r>
     </w:p>
     <w:p>
@@ -2973,25 +2279,7 @@
           <w:sz w:val="24"/>
           <w:szCs w:val="24"/>
         </w:rPr>
-        <w:t>Se encuentra que el sector cosméticos en Colombia es uno de los pilares de la economía del país y el tercer en Latinoamérica, datos que son explicados por Carlos Castro, director ejecutivo de la Cámara de la industria Farmacéutica y de Aseo de la Asociación Nacional de Empresarios de Colombia (</w:t>
-      </w:r>
-      <w:proofErr w:type="spellStart"/>
-      <w:r>
-        <w:rPr>
-          <w:rFonts w:ascii="Arial" w:eastAsia="Arial" w:hAnsi="Arial" w:cs="Arial"/>
-          <w:sz w:val="24"/>
-          <w:szCs w:val="24"/>
-        </w:rPr>
-        <w:t>Andi</w:t>
-      </w:r>
-      <w:proofErr w:type="spellEnd"/>
-      <w:r>
-        <w:rPr>
-          <w:rFonts w:ascii="Arial" w:eastAsia="Arial" w:hAnsi="Arial" w:cs="Arial"/>
-          <w:sz w:val="24"/>
-          <w:szCs w:val="24"/>
-        </w:rPr>
-        <w:t>) por otro lado se encontró que el gasto promedio en las mujeres en productos de belleza está entre 300 y 400 mil pesos colombianos cifra cerrada en el 2019 lo cual incrementaron la producción de cosméticos en tasas de 5,7%</w:t>
+        <w:t>Se encuentra que el sector cosméticos en Colombia es uno de los pilares de la economía del país y el tercer en Latinoamérica, datos que son explicados por Carlos Castro, director ejecutivo de la Cámara de la industria Farmacéutica y de Aseo de la Asociación Nacional de Empresarios de Colombia (Andi) por otro lado se encontró que el gasto promedio en las mujeres en productos de belleza está entre 300 y 400 mil pesos colombianos cifra cerrada en el 2019 lo cual incrementaron la producción de cosméticos en tasas de 5,7%</w:t>
       </w:r>
       <w:r>
         <w:rPr>
@@ -3015,25 +2303,7 @@
           <w:sz w:val="24"/>
           <w:szCs w:val="24"/>
         </w:rPr>
-        <w:t xml:space="preserve"> investiga sobre estudios previos en sistemas de recomendación de productos de belleza finalmente se evidencia que no existen artículos concluyentes de un sistema claro de recomendación utilizando técnicas de machine </w:t>
-      </w:r>
-      <w:proofErr w:type="spellStart"/>
-      <w:r>
-        <w:rPr>
-          <w:rFonts w:ascii="Arial" w:eastAsia="Arial" w:hAnsi="Arial" w:cs="Arial"/>
-          <w:sz w:val="24"/>
-          <w:szCs w:val="24"/>
-        </w:rPr>
-        <w:t>learning</w:t>
-      </w:r>
-      <w:proofErr w:type="spellEnd"/>
-      <w:r>
-        <w:rPr>
-          <w:rFonts w:ascii="Arial" w:eastAsia="Arial" w:hAnsi="Arial" w:cs="Arial"/>
-          <w:sz w:val="24"/>
-          <w:szCs w:val="24"/>
-        </w:rPr>
-        <w:t xml:space="preserve"> en el mercado de cosméticos.</w:t>
+        <w:t xml:space="preserve"> investiga sobre estudios previos en sistemas de recomendación de productos de belleza finalmente se evidencia que no existen artículos concluyentes de un sistema claro de recomendación utilizando técnicas de machine learning en el mercado de cosméticos.</w:t>
       </w:r>
     </w:p>
     <w:p>
@@ -3139,7 +2409,6 @@
         </w:rPr>
         <w:t>“</w:t>
       </w:r>
-      <w:proofErr w:type="spellStart"/>
       <w:r>
         <w:rPr>
           <w:rFonts w:ascii="Arial" w:eastAsia="Arial" w:hAnsi="Arial" w:cs="Arial"/>
@@ -3148,7 +2417,6 @@
         </w:rPr>
         <w:t>parquet</w:t>
       </w:r>
-      <w:proofErr w:type="spellEnd"/>
       <w:r>
         <w:rPr>
           <w:rFonts w:ascii="Arial" w:eastAsia="Arial" w:hAnsi="Arial" w:cs="Arial"/>
@@ -3244,25 +2512,7 @@
           <w:sz w:val="24"/>
           <w:szCs w:val="24"/>
         </w:rPr>
-        <w:t xml:space="preserve">Dentro de EMR se genera un ambiente en </w:t>
-      </w:r>
-      <w:proofErr w:type="spellStart"/>
-      <w:r>
-        <w:rPr>
-          <w:rFonts w:ascii="Arial" w:eastAsia="Arial" w:hAnsi="Arial" w:cs="Arial"/>
-          <w:sz w:val="24"/>
-          <w:szCs w:val="24"/>
-        </w:rPr>
-        <w:t>Jupyter</w:t>
-      </w:r>
-      <w:proofErr w:type="spellEnd"/>
-      <w:r>
-        <w:rPr>
-          <w:rFonts w:ascii="Arial" w:eastAsia="Arial" w:hAnsi="Arial" w:cs="Arial"/>
-          <w:sz w:val="24"/>
-          <w:szCs w:val="24"/>
-        </w:rPr>
-        <w:t xml:space="preserve"> notebook para aplicar la metodología de KNN</w:t>
+        <w:t>Dentro de EMR se genera un ambiente en Jupyter notebook para aplicar la metodología de KNN</w:t>
       </w:r>
       <w:r>
         <w:rPr>
@@ -3294,25 +2544,7 @@
           <w:sz w:val="24"/>
           <w:szCs w:val="24"/>
         </w:rPr>
-        <w:t xml:space="preserve"> y ALS en </w:t>
-      </w:r>
-      <w:proofErr w:type="spellStart"/>
-      <w:r>
-        <w:rPr>
-          <w:rFonts w:ascii="Arial" w:eastAsia="Arial" w:hAnsi="Arial" w:cs="Arial"/>
-          <w:sz w:val="24"/>
-          <w:szCs w:val="24"/>
-        </w:rPr>
-        <w:t>pyspark</w:t>
-      </w:r>
-      <w:proofErr w:type="spellEnd"/>
-      <w:r>
-        <w:rPr>
-          <w:rFonts w:ascii="Arial" w:eastAsia="Arial" w:hAnsi="Arial" w:cs="Arial"/>
-          <w:sz w:val="24"/>
-          <w:szCs w:val="24"/>
-        </w:rPr>
-        <w:t xml:space="preserve">. Inicialmente se limpia la base de datos y se estructura la información realizando filtros específicos que </w:t>
+        <w:t xml:space="preserve"> y ALS en pyspark. Inicialmente se limpia la base de datos y se estructura la información realizando filtros específicos que </w:t>
       </w:r>
       <w:r>
         <w:rPr>
@@ -3589,25 +2821,7 @@
           <w:sz w:val="24"/>
           <w:szCs w:val="24"/>
         </w:rPr>
-        <w:t>Se han registrados reviews desde el año 2000 y se observa un crecimiento significativo a partir del año 2011demostrando así un incremento en compras por medio del e-</w:t>
-      </w:r>
-      <w:proofErr w:type="spellStart"/>
-      <w:r>
-        <w:rPr>
-          <w:rFonts w:ascii="Arial" w:eastAsia="Arial" w:hAnsi="Arial" w:cs="Arial"/>
-          <w:sz w:val="24"/>
-          <w:szCs w:val="24"/>
-        </w:rPr>
-        <w:t>commerce</w:t>
-      </w:r>
-      <w:proofErr w:type="spellEnd"/>
-      <w:r>
-        <w:rPr>
-          <w:rFonts w:ascii="Arial" w:eastAsia="Arial" w:hAnsi="Arial" w:cs="Arial"/>
-          <w:sz w:val="24"/>
-          <w:szCs w:val="24"/>
-        </w:rPr>
-        <w:t xml:space="preserve"> en el sector de cosméticos y belleza</w:t>
+        <w:t>Se han registrados reviews desde el año 2000 y se observa un crecimiento significativo a partir del año 2011demostrando así un incremento en compras por medio del e-commerce en el sector de cosméticos y belleza</w:t>
       </w:r>
     </w:p>
     <w:p>
@@ -4188,7 +3402,6 @@
         </w:rPr>
         <w:t xml:space="preserve"> frecuentes y aplicar el modelo de KNN con </w:t>
       </w:r>
-      <w:proofErr w:type="spellStart"/>
       <w:r>
         <w:rPr>
           <w:rFonts w:ascii="Arial" w:eastAsia="Arial" w:hAnsi="Arial" w:cs="Arial"/>
@@ -4197,18 +3410,7 @@
           <w:sz w:val="24"/>
           <w:szCs w:val="24"/>
         </w:rPr>
-        <w:t>small</w:t>
-      </w:r>
-      <w:proofErr w:type="spellEnd"/>
-      <w:r>
-        <w:rPr>
-          <w:rFonts w:ascii="Arial" w:eastAsia="Arial" w:hAnsi="Arial" w:cs="Arial"/>
-          <w:b/>
-          <w:bCs/>
-          <w:sz w:val="24"/>
-          <w:szCs w:val="24"/>
-        </w:rPr>
-        <w:t xml:space="preserve"> data.</w:t>
+        <w:t>small data.</w:t>
       </w:r>
       <w:r>
         <w:rPr>
@@ -5254,47 +4456,7 @@
           <w:szCs w:val="24"/>
           <w:lang w:val="es-MX"/>
         </w:rPr>
-        <w:t xml:space="preserve">Luego de obtener la fuente de información son llevados a Google </w:t>
-      </w:r>
-      <w:proofErr w:type="spellStart"/>
-      <w:r>
-        <w:rPr>
-          <w:rFonts w:ascii="Arial" w:eastAsia="Arial" w:hAnsi="Arial" w:cs="Arial"/>
-          <w:sz w:val="24"/>
-          <w:szCs w:val="24"/>
-          <w:lang w:val="es-MX"/>
-        </w:rPr>
-        <w:t>colab</w:t>
-      </w:r>
-      <w:proofErr w:type="spellEnd"/>
-      <w:r>
-        <w:rPr>
-          <w:rFonts w:ascii="Arial" w:eastAsia="Arial" w:hAnsi="Arial" w:cs="Arial"/>
-          <w:sz w:val="24"/>
-          <w:szCs w:val="24"/>
-          <w:lang w:val="es-MX"/>
-        </w:rPr>
-        <w:t xml:space="preserve"> ubicado en el drive de cada cuenta de Gmail, inmediatamente son guardados en formato “</w:t>
-      </w:r>
-      <w:proofErr w:type="spellStart"/>
-      <w:r>
-        <w:rPr>
-          <w:rFonts w:ascii="Arial" w:eastAsia="Arial" w:hAnsi="Arial" w:cs="Arial"/>
-          <w:sz w:val="24"/>
-          <w:szCs w:val="24"/>
-          <w:lang w:val="es-MX"/>
-        </w:rPr>
-        <w:t>parquet</w:t>
-      </w:r>
-      <w:proofErr w:type="spellEnd"/>
-      <w:r>
-        <w:rPr>
-          <w:rFonts w:ascii="Arial" w:eastAsia="Arial" w:hAnsi="Arial" w:cs="Arial"/>
-          <w:sz w:val="24"/>
-          <w:szCs w:val="24"/>
-          <w:lang w:val="es-MX"/>
-        </w:rPr>
-        <w:t>” el cual ayuda a reducir el peso del archivo, tenga utilizada para manejar grandes volúmenes de información.</w:t>
+        <w:t>Luego de obtener la fuente de información son llevados a Google colab ubicado en el drive de cada cuenta de Gmail, inmediatamente son guardados en formato “parquet” el cual ayuda a reducir el peso del archivo, tenga utilizada para manejar grandes volúmenes de información.</w:t>
       </w:r>
     </w:p>
     <w:p>
@@ -5368,59 +4530,8 @@
           <w:szCs w:val="24"/>
           <w:lang w:val="es-MX"/>
         </w:rPr>
-        <w:t xml:space="preserve">Gracias a la creación del clúster en EMR, generamos un ambiente en </w:t>
-      </w:r>
-      <w:proofErr w:type="spellStart"/>
-      <w:r>
-        <w:rPr>
-          <w:rFonts w:ascii="Arial" w:eastAsia="Arial" w:hAnsi="Arial" w:cs="Arial"/>
-          <w:sz w:val="24"/>
-          <w:szCs w:val="24"/>
-          <w:lang w:val="es-MX"/>
-        </w:rPr>
-        <w:t>Jupyter</w:t>
-      </w:r>
-      <w:proofErr w:type="spellEnd"/>
-      <w:r>
-        <w:rPr>
-          <w:rFonts w:ascii="Arial" w:eastAsia="Arial" w:hAnsi="Arial" w:cs="Arial"/>
-          <w:sz w:val="24"/>
-          <w:szCs w:val="24"/>
-          <w:lang w:val="es-MX"/>
-        </w:rPr>
-        <w:t xml:space="preserve"> creando notebooks con </w:t>
-      </w:r>
-      <w:proofErr w:type="spellStart"/>
-      <w:r>
-        <w:rPr>
-          <w:rFonts w:ascii="Arial" w:eastAsia="Arial" w:hAnsi="Arial" w:cs="Arial"/>
-          <w:sz w:val="24"/>
-          <w:szCs w:val="24"/>
-          <w:lang w:val="es-MX"/>
-        </w:rPr>
-        <w:t>kernel</w:t>
-      </w:r>
-      <w:proofErr w:type="spellEnd"/>
-      <w:r>
-        <w:rPr>
-          <w:rFonts w:ascii="Arial" w:eastAsia="Arial" w:hAnsi="Arial" w:cs="Arial"/>
-          <w:sz w:val="24"/>
-          <w:szCs w:val="24"/>
-          <w:lang w:val="es-MX"/>
-        </w:rPr>
-        <w:t xml:space="preserve"> en Python y librería para lenguaje </w:t>
-      </w:r>
-      <w:proofErr w:type="spellStart"/>
-      <w:r>
-        <w:rPr>
-          <w:rFonts w:ascii="Arial" w:eastAsia="Arial" w:hAnsi="Arial" w:cs="Arial"/>
-          <w:sz w:val="24"/>
-          <w:szCs w:val="24"/>
-          <w:lang w:val="es-MX"/>
-        </w:rPr>
-        <w:t>Spark</w:t>
-      </w:r>
-      <w:proofErr w:type="spellEnd"/>
+        <w:t>Gracias a la creación del clúster en EMR, generamos un ambiente en Jupyter creando notebooks con kernel en Python y librería para lenguaje Spark</w:t>
+      </w:r>
       <w:r>
         <w:rPr>
           <w:rFonts w:ascii="Arial" w:eastAsia="Arial" w:hAnsi="Arial" w:cs="Arial"/>
@@ -5664,27 +4775,7 @@
           <w:szCs w:val="24"/>
           <w:lang w:val="es-MX"/>
         </w:rPr>
-        <w:t>Esta arquitectura cuenta con capacidad de escalamiento ya que dado a la tendencia de crecimiento de este mercado en e-</w:t>
-      </w:r>
-      <w:proofErr w:type="spellStart"/>
-      <w:r>
-        <w:rPr>
-          <w:rFonts w:ascii="Arial" w:eastAsia="Arial" w:hAnsi="Arial" w:cs="Arial"/>
-          <w:sz w:val="24"/>
-          <w:szCs w:val="24"/>
-          <w:lang w:val="es-MX"/>
-        </w:rPr>
-        <w:t>commerce</w:t>
-      </w:r>
-      <w:proofErr w:type="spellEnd"/>
-      <w:r>
-        <w:rPr>
-          <w:rFonts w:ascii="Arial" w:eastAsia="Arial" w:hAnsi="Arial" w:cs="Arial"/>
-          <w:sz w:val="24"/>
-          <w:szCs w:val="24"/>
-          <w:lang w:val="es-MX"/>
-        </w:rPr>
-        <w:t xml:space="preserve"> cuenta con el soporte del flujo de datos desde Amazon y con la capacidad de procesar los modelos en tiempo real desde el clúster creado en EMR.</w:t>
+        <w:t>Esta arquitectura cuenta con capacidad de escalamiento ya que dado a la tendencia de crecimiento de este mercado en e-commerce cuenta con el soporte del flujo de datos desde Amazon y con la capacidad de procesar los modelos en tiempo real desde el clúster creado en EMR.</w:t>
       </w:r>
     </w:p>
     <w:p>
@@ -5894,27 +4985,7 @@
           <w:szCs w:val="24"/>
           <w:lang w:val="es-MX"/>
         </w:rPr>
-        <w:t xml:space="preserve">Se tuvo una ejecución del 100%, donde participaron 2 integrantes del equipo quienes se encargaron de diseñar la arquitectura e implementarla en S3 donde se almacenó el conjunto de datos, allí se creó el clúster en EMR para el procesamiento de los datos y se preparó el ambiente para los lenguajes de Python y </w:t>
-      </w:r>
-      <w:proofErr w:type="spellStart"/>
-      <w:r>
-        <w:rPr>
-          <w:rFonts w:ascii="Arial" w:eastAsia="Arial" w:hAnsi="Arial" w:cs="Arial"/>
-          <w:sz w:val="24"/>
-          <w:szCs w:val="24"/>
-          <w:lang w:val="es-MX"/>
-        </w:rPr>
-        <w:t>Spark</w:t>
-      </w:r>
-      <w:proofErr w:type="spellEnd"/>
-      <w:r>
-        <w:rPr>
-          <w:rFonts w:ascii="Arial" w:eastAsia="Arial" w:hAnsi="Arial" w:cs="Arial"/>
-          <w:sz w:val="24"/>
-          <w:szCs w:val="24"/>
-          <w:lang w:val="es-MX"/>
-        </w:rPr>
-        <w:t>. No se evidenciaron retrasos y se ejecutó en el tiempo planteado.</w:t>
+        <w:t>Se tuvo una ejecución del 100%, donde participaron 2 integrantes del equipo quienes se encargaron de diseñar la arquitectura e implementarla en S3 donde se almacenó el conjunto de datos, allí se creó el clúster en EMR para el procesamiento de los datos y se preparó el ambiente para los lenguajes de Python y Spark. No se evidenciaron retrasos y se ejecutó en el tiempo planteado.</w:t>
       </w:r>
     </w:p>
     <w:p>
@@ -6259,7 +5330,6 @@
         </w:rPr>
         <w:t xml:space="preserve">Cada etapa tuvo su documentación respectiva y almacenamiento en el repositorio en </w:t>
       </w:r>
-      <w:proofErr w:type="spellStart"/>
       <w:r>
         <w:rPr>
           <w:rFonts w:ascii="Arial" w:eastAsia="Arial" w:hAnsi="Arial" w:cs="Arial"/>
@@ -6276,17 +5346,7 @@
           <w:szCs w:val="24"/>
           <w:lang w:val="es-MX"/>
         </w:rPr>
-        <w:t>ithub</w:t>
-      </w:r>
-      <w:proofErr w:type="spellEnd"/>
-      <w:r>
-        <w:rPr>
-          <w:rFonts w:ascii="Arial" w:eastAsia="Arial" w:hAnsi="Arial" w:cs="Arial"/>
-          <w:sz w:val="24"/>
-          <w:szCs w:val="24"/>
-          <w:lang w:val="es-MX"/>
-        </w:rPr>
-        <w:t xml:space="preserve"> por lo tanto se tuvo una ejecución del 100% sin desviaciones. Se construyó una presentación de entrega </w:t>
+        <w:t xml:space="preserve">ithub por lo tanto se tuvo una ejecución del 100% sin desviaciones. Se construyó una presentación de entrega </w:t>
       </w:r>
       <w:r>
         <w:rPr>
@@ -6566,7 +5626,6 @@
         <w:t xml:space="preserve">En el repositorio de </w:t>
       </w:r>
       <w:hyperlink r:id="rId19">
-        <w:proofErr w:type="spellStart"/>
         <w:r>
           <w:rPr>
             <w:rStyle w:val="Hipervnculo"/>
@@ -6577,7 +5636,6 @@
           </w:rPr>
           <w:t>Github</w:t>
         </w:r>
-        <w:proofErr w:type="spellEnd"/>
       </w:hyperlink>
       <w:r>
         <w:rPr>
@@ -6614,7 +5672,16 @@
           <w:szCs w:val="24"/>
           <w:lang w:val="es-MX"/>
         </w:rPr>
-        <w:t>El objetivo de tenerlo en este sitio es compartir conocimiento sobre la propuesta de realizar sistemas de recomendación con diferentes metodologías estadísticas y matemáticas y cuando se tienen grandes cantidades de datos.</w:t>
+        <w:t>El objetivo de tenerlo en este sitio es compartir conocimiento sobre la propuesta de realizar sistemas de recomendación con diferentes metodologías estadísticas y matemáticas y cuando se tienen grandes cantidades de datos</w:t>
+      </w:r>
+      <w:r>
+        <w:rPr>
+          <w:rFonts w:ascii="Arial" w:eastAsia="Arial" w:hAnsi="Arial" w:cs="Arial"/>
+          <w:sz w:val="24"/>
+          <w:szCs w:val="24"/>
+          <w:lang w:val="es-MX"/>
+        </w:rPr>
+        <w:t xml:space="preserve"> y se desea desarrollar un sistema de recomendación basados en calificaciones de los usuarios a productos.</w:t>
       </w:r>
     </w:p>
     <w:p>
@@ -6677,42 +5744,8 @@
           <w:szCs w:val="24"/>
           <w:lang w:val="es-MX"/>
         </w:rPr>
-        <w:t>Fundamentación teórica</w:t>
-      </w:r>
-    </w:p>
-    <w:p>
-      <w:pPr>
-        <w:pStyle w:val="Prrafodelista"/>
-        <w:numPr>
-          <w:ilvl w:val="1"/>
-          <w:numId w:val="3"/>
-        </w:numPr>
-        <w:rPr>
-          <w:rFonts w:ascii="Arial" w:eastAsia="Arial" w:hAnsi="Arial" w:cs="Arial"/>
-          <w:sz w:val="24"/>
-          <w:szCs w:val="24"/>
-          <w:lang w:val="es-MX"/>
-        </w:rPr>
-      </w:pPr>
-      <w:r>
-        <w:rPr>
-          <w:rFonts w:ascii="Arial" w:eastAsia="Arial" w:hAnsi="Arial" w:cs="Arial"/>
-          <w:sz w:val="24"/>
-          <w:szCs w:val="24"/>
-          <w:lang w:val="es-MX"/>
-        </w:rPr>
-        <w:t>Insumos documentales</w:t>
-      </w:r>
-    </w:p>
-    <w:p>
-      <w:pPr>
-        <w:rPr>
-          <w:rFonts w:ascii="Arial" w:eastAsia="Arial" w:hAnsi="Arial" w:cs="Arial"/>
-          <w:sz w:val="24"/>
-          <w:szCs w:val="24"/>
-          <w:lang w:val="es-MX"/>
-        </w:rPr>
-      </w:pPr>
+        <w:t>Trabajo final</w:t>
+      </w:r>
     </w:p>
     <w:p>
       <w:pPr>
@@ -6742,7 +5775,7 @@
       <w:pPr>
         <w:pStyle w:val="Prrafodelista"/>
         <w:numPr>
-          <w:ilvl w:val="1"/>
+          <w:ilvl w:val="0"/>
           <w:numId w:val="3"/>
         </w:numPr>
         <w:rPr>
@@ -6761,18 +5794,6 @@
         </w:rPr>
         <w:t>Arquitectura de ETL conexión AWS</w:t>
       </w:r>
-    </w:p>
-    <w:p>
-      <w:pPr>
-        <w:pStyle w:val="Prrafodelista"/>
-        <w:ind w:left="1080"/>
-        <w:rPr>
-          <w:rFonts w:ascii="Arial" w:eastAsia="Arial" w:hAnsi="Arial" w:cs="Arial"/>
-          <w:sz w:val="24"/>
-          <w:szCs w:val="24"/>
-          <w:lang w:val="es-MX"/>
-        </w:rPr>
-      </w:pPr>
     </w:p>
     <w:p>
       <w:pPr>
@@ -6824,7 +5845,6 @@
         </w:rPr>
         <w:t xml:space="preserve"> Python y </w:t>
       </w:r>
-      <w:proofErr w:type="spellStart"/>
       <w:r>
         <w:rPr>
           <w:rFonts w:ascii="Arial" w:eastAsia="Arial" w:hAnsi="Arial" w:cs="Arial"/>
@@ -6843,7 +5863,6 @@
         </w:rPr>
         <w:t>park</w:t>
       </w:r>
-      <w:proofErr w:type="spellEnd"/>
     </w:p>
     <w:p>
       <w:pPr>
@@ -6991,19 +6010,8 @@
           <w:szCs w:val="24"/>
           <w:lang w:val="es-MX"/>
         </w:rPr>
-        <w:t xml:space="preserve">de tiempo de entrenamiento del modelo, se considera que la mejor metodología para desarrollar el sistema de recomendación escalable es un modelo de ALS desarrollado en </w:t>
-      </w:r>
-      <w:proofErr w:type="spellStart"/>
-      <w:r>
-        <w:rPr>
-          <w:rFonts w:ascii="Arial" w:eastAsia="Arial" w:hAnsi="Arial" w:cs="Arial"/>
-          <w:sz w:val="24"/>
-          <w:szCs w:val="24"/>
-          <w:lang w:val="es-MX"/>
-        </w:rPr>
-        <w:t>Spark</w:t>
-      </w:r>
-      <w:proofErr w:type="spellEnd"/>
+        <w:t>de tiempo de entrenamiento del modelo, se considera que la mejor metodología para desarrollar el sistema de recomendación escalable es un modelo de ALS desarrollado en Spark</w:t>
+      </w:r>
     </w:p>
     <w:p>
       <w:pPr>
@@ -7051,27 +6059,7 @@
           <w:szCs w:val="24"/>
           <w:lang w:val="es-MX"/>
         </w:rPr>
-        <w:t xml:space="preserve">Desde la base de datos se podría realizar un desarrollo de minería de texto con el fin de extraer </w:t>
-      </w:r>
-      <w:proofErr w:type="spellStart"/>
-      <w:r>
-        <w:rPr>
-          <w:rFonts w:ascii="Arial" w:eastAsia="Arial" w:hAnsi="Arial" w:cs="Arial"/>
-          <w:sz w:val="24"/>
-          <w:szCs w:val="24"/>
-          <w:lang w:val="es-MX"/>
-        </w:rPr>
-        <w:t>insights</w:t>
-      </w:r>
-      <w:proofErr w:type="spellEnd"/>
-      <w:r>
-        <w:rPr>
-          <w:rFonts w:ascii="Arial" w:eastAsia="Arial" w:hAnsi="Arial" w:cs="Arial"/>
-          <w:sz w:val="24"/>
-          <w:szCs w:val="24"/>
-          <w:lang w:val="es-MX"/>
-        </w:rPr>
-        <w:t xml:space="preserve"> en los comentarios que dejan las personas en la plataforma ya que se podría alimentar la base datos y probablemente mejore la predicción en el sistema de recomendación y un mejor conocimiento del consumidor.</w:t>
+        <w:t>Desde la base de datos se podría realizar un desarrollo de minería de texto con el fin de extraer insights en los comentarios que dejan las personas en la plataforma ya que se podría alimentar la base datos y probablemente mejore la predicción en el sistema de recomendación y un mejor conocimiento del consumidor.</w:t>
       </w:r>
     </w:p>
     <w:p>
@@ -7118,44 +6106,53 @@
           <w:szCs w:val="24"/>
           <w:lang w:val="es-MX"/>
         </w:rPr>
+        <w:t>S</w:t>
+      </w:r>
+      <w:r>
+        <w:rPr>
+          <w:rFonts w:ascii="Arial" w:eastAsia="Arial" w:hAnsi="Arial" w:cs="Arial"/>
+          <w:sz w:val="24"/>
+          <w:szCs w:val="24"/>
+          <w:lang w:val="es-MX"/>
+        </w:rPr>
+        <w:t>e utiliza</w:t>
+      </w:r>
+      <w:r>
+        <w:rPr>
+          <w:rFonts w:ascii="Arial" w:eastAsia="Arial" w:hAnsi="Arial" w:cs="Arial"/>
+          <w:sz w:val="24"/>
+          <w:szCs w:val="24"/>
+          <w:lang w:val="es-MX"/>
+        </w:rPr>
+        <w:t xml:space="preserve"> un solo parámetro </w:t>
+      </w:r>
+      <w:r>
+        <w:rPr>
+          <w:rFonts w:ascii="Arial" w:eastAsia="Arial" w:hAnsi="Arial" w:cs="Arial"/>
+          <w:sz w:val="24"/>
+          <w:szCs w:val="24"/>
+          <w:lang w:val="es-MX"/>
+        </w:rPr>
+        <w:t>como un primer acercamiento de experimentación</w:t>
+      </w:r>
+      <w:r>
+        <w:rPr>
+          <w:rFonts w:ascii="Arial" w:eastAsia="Arial" w:hAnsi="Arial" w:cs="Arial"/>
+          <w:sz w:val="24"/>
+          <w:szCs w:val="24"/>
+          <w:lang w:val="es-MX"/>
+        </w:rPr>
+        <w:t xml:space="preserve"> y luego se intenta realizar diferentes iteraciones con </w:t>
+      </w:r>
+      <w:r>
+        <w:rPr>
+          <w:rFonts w:ascii="Arial" w:eastAsia="Arial" w:hAnsi="Arial" w:cs="Arial"/>
+          <w:sz w:val="24"/>
+          <w:szCs w:val="24"/>
+          <w:lang w:val="es-MX"/>
+        </w:rPr>
         <w:lastRenderedPageBreak/>
-        <w:t>S</w:t>
-      </w:r>
-      <w:r>
-        <w:rPr>
-          <w:rFonts w:ascii="Arial" w:eastAsia="Arial" w:hAnsi="Arial" w:cs="Arial"/>
-          <w:sz w:val="24"/>
-          <w:szCs w:val="24"/>
-          <w:lang w:val="es-MX"/>
-        </w:rPr>
-        <w:t>e utiliza</w:t>
-      </w:r>
-      <w:r>
-        <w:rPr>
-          <w:rFonts w:ascii="Arial" w:eastAsia="Arial" w:hAnsi="Arial" w:cs="Arial"/>
-          <w:sz w:val="24"/>
-          <w:szCs w:val="24"/>
-          <w:lang w:val="es-MX"/>
-        </w:rPr>
-        <w:t xml:space="preserve"> un solo parámetro </w:t>
-      </w:r>
-      <w:r>
-        <w:rPr>
-          <w:rFonts w:ascii="Arial" w:eastAsia="Arial" w:hAnsi="Arial" w:cs="Arial"/>
-          <w:sz w:val="24"/>
-          <w:szCs w:val="24"/>
-          <w:lang w:val="es-MX"/>
-        </w:rPr>
-        <w:t>como un primer acercamiento de experimentación</w:t>
-      </w:r>
-      <w:r>
-        <w:rPr>
-          <w:rFonts w:ascii="Arial" w:eastAsia="Arial" w:hAnsi="Arial" w:cs="Arial"/>
-          <w:sz w:val="24"/>
-          <w:szCs w:val="24"/>
-          <w:lang w:val="es-MX"/>
-        </w:rPr>
-        <w:t xml:space="preserve"> y luego se intenta realizar diferentes iteraciones con diferente parámetro logrando</w:t>
+        <w:t>diferente parámetro logrando</w:t>
       </w:r>
       <w:r>
         <w:rPr>
@@ -7391,52 +6388,24 @@
           <w:sz w:val="24"/>
           <w:szCs w:val="24"/>
         </w:rPr>
-        <w:t xml:space="preserve">[1] “Informe del sector cosmético”, 2019, Prensa </w:t>
-      </w:r>
-      <w:proofErr w:type="spellStart"/>
-      <w:r>
-        <w:rPr>
-          <w:rFonts w:ascii="Arial" w:eastAsia="Arial" w:hAnsi="Arial" w:cs="Arial"/>
-          <w:sz w:val="24"/>
-          <w:szCs w:val="24"/>
-        </w:rPr>
-        <w:t>Inexmoda</w:t>
-      </w:r>
-      <w:proofErr w:type="spellEnd"/>
-    </w:p>
-    <w:p>
-      <w:pPr>
-        <w:rPr>
-          <w:rFonts w:ascii="Arial" w:eastAsia="Arial" w:hAnsi="Arial" w:cs="Arial"/>
-          <w:sz w:val="24"/>
-          <w:szCs w:val="24"/>
-        </w:rPr>
-      </w:pPr>
-      <w:r>
-        <w:rPr>
-          <w:rFonts w:ascii="Arial" w:eastAsia="Arial" w:hAnsi="Arial" w:cs="Arial"/>
-          <w:sz w:val="24"/>
-          <w:szCs w:val="24"/>
-        </w:rPr>
-        <w:t xml:space="preserve">[2] “Cosméticos, un mercado que movió el año pasado US$3.572 millones en Colombia”, Ximena González, diario La </w:t>
-      </w:r>
-      <w:proofErr w:type="spellStart"/>
-      <w:r>
-        <w:rPr>
-          <w:rFonts w:ascii="Arial" w:eastAsia="Arial" w:hAnsi="Arial" w:cs="Arial"/>
-          <w:sz w:val="24"/>
-          <w:szCs w:val="24"/>
-        </w:rPr>
-        <w:t>Republica</w:t>
-      </w:r>
-      <w:proofErr w:type="spellEnd"/>
-      <w:r>
-        <w:rPr>
-          <w:rFonts w:ascii="Arial" w:eastAsia="Arial" w:hAnsi="Arial" w:cs="Arial"/>
-          <w:sz w:val="24"/>
-          <w:szCs w:val="24"/>
-        </w:rPr>
-        <w:t>, 2019</w:t>
+        <w:t>[1] “Informe del sector cosmético”, 2019, Prensa Inexmoda</w:t>
+      </w:r>
+    </w:p>
+    <w:p>
+      <w:pPr>
+        <w:rPr>
+          <w:rFonts w:ascii="Arial" w:eastAsia="Arial" w:hAnsi="Arial" w:cs="Arial"/>
+          <w:sz w:val="24"/>
+          <w:szCs w:val="24"/>
+        </w:rPr>
+      </w:pPr>
+      <w:r>
+        <w:rPr>
+          <w:rFonts w:ascii="Arial" w:eastAsia="Arial" w:hAnsi="Arial" w:cs="Arial"/>
+          <w:sz w:val="24"/>
+          <w:szCs w:val="24"/>
+        </w:rPr>
+        <w:t>[2] “Cosméticos, un mercado que movió el año pasado US$3.572 millones en Colombia”, Ximena González, diario La Republica, 2019</w:t>
       </w:r>
     </w:p>
     <w:p>
@@ -7489,47 +6458,7 @@
           <w:szCs w:val="24"/>
           <w:lang w:val="pt-BR"/>
         </w:rPr>
-        <w:t xml:space="preserve">[5] </w:t>
-      </w:r>
-      <w:proofErr w:type="spellStart"/>
-      <w:r>
-        <w:rPr>
-          <w:rFonts w:ascii="Arial" w:eastAsia="Arial" w:hAnsi="Arial" w:cs="Arial"/>
-          <w:sz w:val="24"/>
-          <w:szCs w:val="24"/>
-          <w:lang w:val="pt-BR"/>
-        </w:rPr>
-        <w:t>Srivastava</w:t>
-      </w:r>
-      <w:proofErr w:type="spellEnd"/>
-      <w:r>
-        <w:rPr>
-          <w:rFonts w:ascii="Arial" w:eastAsia="Arial" w:hAnsi="Arial" w:cs="Arial"/>
-          <w:sz w:val="24"/>
-          <w:szCs w:val="24"/>
-          <w:lang w:val="pt-BR"/>
-        </w:rPr>
-        <w:t xml:space="preserve">, A., Bala, P. K., &amp; </w:t>
-      </w:r>
-      <w:proofErr w:type="spellStart"/>
-      <w:r>
-        <w:rPr>
-          <w:rFonts w:ascii="Arial" w:eastAsia="Arial" w:hAnsi="Arial" w:cs="Arial"/>
-          <w:sz w:val="24"/>
-          <w:szCs w:val="24"/>
-          <w:lang w:val="pt-BR"/>
-        </w:rPr>
-        <w:t>Kumar</w:t>
-      </w:r>
-      <w:proofErr w:type="spellEnd"/>
-      <w:r>
-        <w:rPr>
-          <w:rFonts w:ascii="Arial" w:eastAsia="Arial" w:hAnsi="Arial" w:cs="Arial"/>
-          <w:sz w:val="24"/>
-          <w:szCs w:val="24"/>
-          <w:lang w:val="pt-BR"/>
-        </w:rPr>
-        <w:t xml:space="preserve">, B. (2020). </w:t>
+        <w:t xml:space="preserve">[5] Srivastava, A., Bala, P. K., &amp; Kumar, B. (2020). </w:t>
       </w:r>
       <w:r>
         <w:rPr>
@@ -7557,19 +6486,18 @@
           <w:szCs w:val="24"/>
           <w:lang w:val="en-US"/>
         </w:rPr>
-        <w:t xml:space="preserve">[6] </w:t>
-      </w:r>
-      <w:proofErr w:type="spellStart"/>
-      <w:r>
+        <w:t>[6] Walek, B., &amp; Fojtik, V. (2020). “A hybrid recommender system for recommending relevant movies using an expert system. Expert Systems With Applications”</w:t>
+      </w:r>
+    </w:p>
+    <w:p>
+      <w:pPr>
         <w:rPr>
           <w:rFonts w:ascii="Arial" w:eastAsia="Arial" w:hAnsi="Arial" w:cs="Arial"/>
           <w:sz w:val="24"/>
           <w:szCs w:val="24"/>
           <w:lang w:val="en-US"/>
         </w:rPr>
-        <w:t>Walek</w:t>
-      </w:r>
-      <w:proofErr w:type="spellEnd"/>
+      </w:pPr>
       <w:r>
         <w:rPr>
           <w:rFonts w:ascii="Arial" w:eastAsia="Arial" w:hAnsi="Arial" w:cs="Arial"/>
@@ -7577,19 +6505,18 @@
           <w:szCs w:val="24"/>
           <w:lang w:val="en-US"/>
         </w:rPr>
-        <w:t xml:space="preserve">, B., &amp; </w:t>
-      </w:r>
-      <w:proofErr w:type="spellStart"/>
-      <w:r>
+        <w:t>[9] “Prototyping a Recommender System Step by Step Part 1: KNN Item-Based Collaborative Filtering”, Kevin Liao, 2018</w:t>
+      </w:r>
+    </w:p>
+    <w:p>
+      <w:pPr>
         <w:rPr>
           <w:rFonts w:ascii="Arial" w:eastAsia="Arial" w:hAnsi="Arial" w:cs="Arial"/>
           <w:sz w:val="24"/>
           <w:szCs w:val="24"/>
           <w:lang w:val="en-US"/>
         </w:rPr>
-        <w:t>Fojtik</w:t>
-      </w:r>
-      <w:proofErr w:type="spellEnd"/>
+      </w:pPr>
       <w:r>
         <w:rPr>
           <w:rFonts w:ascii="Arial" w:eastAsia="Arial" w:hAnsi="Arial" w:cs="Arial"/>
@@ -7597,19 +6524,18 @@
           <w:szCs w:val="24"/>
           <w:lang w:val="en-US"/>
         </w:rPr>
-        <w:t xml:space="preserve">, V. (2020). “A hybrid recommender system for recommending relevant movies using an expert system. Expert Systems </w:t>
-      </w:r>
-      <w:proofErr w:type="gramStart"/>
-      <w:r>
+        <w:t>[10] “Advanced Collaborative Filtering and Image-based Recommender Systems”, Bowen Zhou, 2017</w:t>
+      </w:r>
+    </w:p>
+    <w:p>
+      <w:pPr>
         <w:rPr>
           <w:rFonts w:ascii="Arial" w:eastAsia="Arial" w:hAnsi="Arial" w:cs="Arial"/>
           <w:sz w:val="24"/>
           <w:szCs w:val="24"/>
           <w:lang w:val="en-US"/>
         </w:rPr>
-        <w:t>With</w:t>
-      </w:r>
-      <w:proofErr w:type="gramEnd"/>
+      </w:pPr>
       <w:r>
         <w:rPr>
           <w:rFonts w:ascii="Arial" w:eastAsia="Arial" w:hAnsi="Arial" w:cs="Arial"/>
@@ -7617,7 +6543,7 @@
           <w:szCs w:val="24"/>
           <w:lang w:val="en-US"/>
         </w:rPr>
-        <w:t xml:space="preserve"> Applications”</w:t>
+        <w:t>[11] “ Recommnder Systems Based on Collaborative Filtering Using Review Texts—A Survey”, Mehdi Srif, 2020</w:t>
       </w:r>
     </w:p>
     <w:p>
@@ -7636,7 +6562,24 @@
           <w:szCs w:val="24"/>
           <w:lang w:val="en-US"/>
         </w:rPr>
-        <w:t>[9] “Prototyping a Recommender System Step by Step Part 1: KNN Item-Based Collaborative Filtering”, Kevin Liao, 2018</w:t>
+        <w:t>[12] “KNN Based Collaborative Filtering In Python using Surprise” Pankaj kumar, 2019</w:t>
+      </w:r>
+    </w:p>
+    <w:p>
+      <w:pPr>
+        <w:rPr>
+          <w:rFonts w:ascii="Arial" w:eastAsia="Arial" w:hAnsi="Arial" w:cs="Arial"/>
+          <w:sz w:val="24"/>
+          <w:szCs w:val="24"/>
+        </w:rPr>
+      </w:pPr>
+      <w:r>
+        <w:rPr>
+          <w:rFonts w:ascii="Arial" w:eastAsia="Arial" w:hAnsi="Arial" w:cs="Arial"/>
+          <w:sz w:val="24"/>
+          <w:szCs w:val="24"/>
+        </w:rPr>
+        <w:t>[13] “Informe del Sector Cosmético – junio 2019”, sala de prensa Moda, cluster Bogota cosméticos</w:t>
       </w:r>
     </w:p>
     <w:p>
@@ -7655,28 +6598,59 @@
           <w:szCs w:val="24"/>
           <w:lang w:val="en-US"/>
         </w:rPr>
-        <w:t>[10] “Advanced Collaborative Filtering and Image-based Recommender Systems”, Bowen Zhou, 2017</w:t>
-      </w:r>
-    </w:p>
-    <w:p>
-      <w:pPr>
+        <w:t>[14] “Prototyping a Recommender System Step by Step Part 2: Alternating Least Square (ALS) Matrix Factorization in Collaborative Filtering”, kevin liao, 2018</w:t>
+      </w:r>
+    </w:p>
+    <w:p>
+      <w:pPr>
+        <w:rPr>
+          <w:rFonts w:ascii="Arial" w:eastAsia="Arial" w:hAnsi="Arial" w:cs="Arial"/>
+          <w:sz w:val="24"/>
+          <w:szCs w:val="24"/>
+        </w:rPr>
+      </w:pPr>
+      <w:r>
         <w:rPr>
           <w:rFonts w:ascii="Arial" w:eastAsia="Arial" w:hAnsi="Arial" w:cs="Arial"/>
           <w:sz w:val="24"/>
           <w:szCs w:val="24"/>
           <w:lang w:val="en-US"/>
         </w:rPr>
-      </w:pPr>
-      <w:r>
-        <w:rPr>
-          <w:rFonts w:ascii="Arial" w:eastAsia="Arial" w:hAnsi="Arial" w:cs="Arial"/>
+        <w:t xml:space="preserve">[15] “Singular Value Decomposition (SVD), its application in Recomender System”,DR. </w:t>
+      </w:r>
+      <w:r>
+        <w:rPr>
+          <w:rFonts w:ascii="Arial" w:eastAsia="Arial" w:hAnsi="Arial" w:cs="Arial"/>
+          <w:sz w:val="24"/>
+          <w:szCs w:val="24"/>
+        </w:rPr>
+        <w:t>Vaibhav Kumar,2020</w:t>
+      </w:r>
+      <w:r>
+        <w:rPr>
+          <w:rFonts w:ascii="Arial" w:eastAsia="Arial" w:hAnsi="Arial" w:cs="Arial"/>
+          <w:sz w:val="24"/>
+          <w:szCs w:val="24"/>
+        </w:rPr>
+        <w:t>.</w:t>
+      </w:r>
+    </w:p>
+    <w:p>
+      <w:pPr>
+        <w:rPr>
           <w:sz w:val="24"/>
           <w:szCs w:val="24"/>
           <w:lang w:val="en-US"/>
         </w:rPr>
-        <w:t xml:space="preserve">[11] </w:t>
-      </w:r>
-      <w:proofErr w:type="gramStart"/>
+      </w:pPr>
+      <w:r>
+        <w:rPr>
+          <w:rFonts w:ascii="Arial" w:eastAsia="Arial" w:hAnsi="Arial" w:cs="Arial"/>
+          <w:sz w:val="24"/>
+          <w:szCs w:val="24"/>
+        </w:rPr>
+        <w:t xml:space="preserve">[16]Subías, M. H., Laverón, M. M., &amp; Molina, A. M. U. (2018). </w:t>
+      </w:r>
       <w:r>
         <w:rPr>
           <w:rFonts w:ascii="Arial" w:eastAsia="Arial" w:hAnsi="Arial" w:cs="Arial"/>
@@ -7684,407 +6658,7 @@
           <w:szCs w:val="24"/>
           <w:lang w:val="en-US"/>
         </w:rPr>
-        <w:t xml:space="preserve">“ </w:t>
-      </w:r>
-      <w:proofErr w:type="spellStart"/>
-      <w:r>
-        <w:rPr>
-          <w:rFonts w:ascii="Arial" w:eastAsia="Arial" w:hAnsi="Arial" w:cs="Arial"/>
-          <w:sz w:val="24"/>
-          <w:szCs w:val="24"/>
-          <w:lang w:val="en-US"/>
-        </w:rPr>
-        <w:t>Recommnder</w:t>
-      </w:r>
-      <w:proofErr w:type="spellEnd"/>
-      <w:proofErr w:type="gramEnd"/>
-      <w:r>
-        <w:rPr>
-          <w:rFonts w:ascii="Arial" w:eastAsia="Arial" w:hAnsi="Arial" w:cs="Arial"/>
-          <w:sz w:val="24"/>
-          <w:szCs w:val="24"/>
-          <w:lang w:val="en-US"/>
-        </w:rPr>
-        <w:t xml:space="preserve"> Systems Based on Collaborative Filtering Using Review Texts—A Survey”, Mehdi </w:t>
-      </w:r>
-      <w:proofErr w:type="spellStart"/>
-      <w:r>
-        <w:rPr>
-          <w:rFonts w:ascii="Arial" w:eastAsia="Arial" w:hAnsi="Arial" w:cs="Arial"/>
-          <w:sz w:val="24"/>
-          <w:szCs w:val="24"/>
-          <w:lang w:val="en-US"/>
-        </w:rPr>
-        <w:t>Srif</w:t>
-      </w:r>
-      <w:proofErr w:type="spellEnd"/>
-      <w:r>
-        <w:rPr>
-          <w:rFonts w:ascii="Arial" w:eastAsia="Arial" w:hAnsi="Arial" w:cs="Arial"/>
-          <w:sz w:val="24"/>
-          <w:szCs w:val="24"/>
-          <w:lang w:val="en-US"/>
-        </w:rPr>
-        <w:t>, 2020</w:t>
-      </w:r>
-    </w:p>
-    <w:p>
-      <w:pPr>
-        <w:rPr>
-          <w:rFonts w:ascii="Arial" w:eastAsia="Arial" w:hAnsi="Arial" w:cs="Arial"/>
-          <w:sz w:val="24"/>
-          <w:szCs w:val="24"/>
-          <w:lang w:val="en-US"/>
-        </w:rPr>
-      </w:pPr>
-      <w:r>
-        <w:rPr>
-          <w:rFonts w:ascii="Arial" w:eastAsia="Arial" w:hAnsi="Arial" w:cs="Arial"/>
-          <w:sz w:val="24"/>
-          <w:szCs w:val="24"/>
-          <w:lang w:val="en-US"/>
-        </w:rPr>
-        <w:t xml:space="preserve">[12] “KNN Based Collaborative Filtering </w:t>
-      </w:r>
-      <w:proofErr w:type="gramStart"/>
-      <w:r>
-        <w:rPr>
-          <w:rFonts w:ascii="Arial" w:eastAsia="Arial" w:hAnsi="Arial" w:cs="Arial"/>
-          <w:sz w:val="24"/>
-          <w:szCs w:val="24"/>
-          <w:lang w:val="en-US"/>
-        </w:rPr>
-        <w:t>In</w:t>
-      </w:r>
-      <w:proofErr w:type="gramEnd"/>
-      <w:r>
-        <w:rPr>
-          <w:rFonts w:ascii="Arial" w:eastAsia="Arial" w:hAnsi="Arial" w:cs="Arial"/>
-          <w:sz w:val="24"/>
-          <w:szCs w:val="24"/>
-          <w:lang w:val="en-US"/>
-        </w:rPr>
-        <w:t xml:space="preserve"> Python using Surprise” Pankaj </w:t>
-      </w:r>
-      <w:proofErr w:type="spellStart"/>
-      <w:r>
-        <w:rPr>
-          <w:rFonts w:ascii="Arial" w:eastAsia="Arial" w:hAnsi="Arial" w:cs="Arial"/>
-          <w:sz w:val="24"/>
-          <w:szCs w:val="24"/>
-          <w:lang w:val="en-US"/>
-        </w:rPr>
-        <w:t>kumar</w:t>
-      </w:r>
-      <w:proofErr w:type="spellEnd"/>
-      <w:r>
-        <w:rPr>
-          <w:rFonts w:ascii="Arial" w:eastAsia="Arial" w:hAnsi="Arial" w:cs="Arial"/>
-          <w:sz w:val="24"/>
-          <w:szCs w:val="24"/>
-          <w:lang w:val="en-US"/>
-        </w:rPr>
-        <w:t>, 2019</w:t>
-      </w:r>
-    </w:p>
-    <w:p>
-      <w:pPr>
-        <w:rPr>
-          <w:rFonts w:ascii="Arial" w:eastAsia="Arial" w:hAnsi="Arial" w:cs="Arial"/>
-          <w:sz w:val="24"/>
-          <w:szCs w:val="24"/>
-        </w:rPr>
-      </w:pPr>
-      <w:r>
-        <w:rPr>
-          <w:rFonts w:ascii="Arial" w:eastAsia="Arial" w:hAnsi="Arial" w:cs="Arial"/>
-          <w:sz w:val="24"/>
-          <w:szCs w:val="24"/>
-        </w:rPr>
-        <w:t xml:space="preserve">[13] “Informe del Sector Cosmético – junio 2019”, sala de prensa Moda, </w:t>
-      </w:r>
-      <w:proofErr w:type="spellStart"/>
-      <w:r>
-        <w:rPr>
-          <w:rFonts w:ascii="Arial" w:eastAsia="Arial" w:hAnsi="Arial" w:cs="Arial"/>
-          <w:sz w:val="24"/>
-          <w:szCs w:val="24"/>
-        </w:rPr>
-        <w:t>cluster</w:t>
-      </w:r>
-      <w:proofErr w:type="spellEnd"/>
-      <w:r>
-        <w:rPr>
-          <w:rFonts w:ascii="Arial" w:eastAsia="Arial" w:hAnsi="Arial" w:cs="Arial"/>
-          <w:sz w:val="24"/>
-          <w:szCs w:val="24"/>
-        </w:rPr>
-        <w:t xml:space="preserve"> </w:t>
-      </w:r>
-      <w:proofErr w:type="spellStart"/>
-      <w:r>
-        <w:rPr>
-          <w:rFonts w:ascii="Arial" w:eastAsia="Arial" w:hAnsi="Arial" w:cs="Arial"/>
-          <w:sz w:val="24"/>
-          <w:szCs w:val="24"/>
-        </w:rPr>
-        <w:t>Bogota</w:t>
-      </w:r>
-      <w:proofErr w:type="spellEnd"/>
-      <w:r>
-        <w:rPr>
-          <w:rFonts w:ascii="Arial" w:eastAsia="Arial" w:hAnsi="Arial" w:cs="Arial"/>
-          <w:sz w:val="24"/>
-          <w:szCs w:val="24"/>
-        </w:rPr>
-        <w:t xml:space="preserve"> cosméticos</w:t>
-      </w:r>
-    </w:p>
-    <w:p>
-      <w:pPr>
-        <w:rPr>
-          <w:rFonts w:ascii="Arial" w:eastAsia="Arial" w:hAnsi="Arial" w:cs="Arial"/>
-          <w:sz w:val="24"/>
-          <w:szCs w:val="24"/>
-          <w:lang w:val="en-US"/>
-        </w:rPr>
-      </w:pPr>
-      <w:r>
-        <w:rPr>
-          <w:rFonts w:ascii="Arial" w:eastAsia="Arial" w:hAnsi="Arial" w:cs="Arial"/>
-          <w:sz w:val="24"/>
-          <w:szCs w:val="24"/>
-          <w:lang w:val="en-US"/>
-        </w:rPr>
-        <w:t xml:space="preserve">[14] “Prototyping a Recommender System Step by Step Part 2: Alternating Least Square (ALS) Matrix Factorization in Collaborative Filtering”, </w:t>
-      </w:r>
-      <w:proofErr w:type="spellStart"/>
-      <w:r>
-        <w:rPr>
-          <w:rFonts w:ascii="Arial" w:eastAsia="Arial" w:hAnsi="Arial" w:cs="Arial"/>
-          <w:sz w:val="24"/>
-          <w:szCs w:val="24"/>
-          <w:lang w:val="en-US"/>
-        </w:rPr>
-        <w:t>kevin</w:t>
-      </w:r>
-      <w:proofErr w:type="spellEnd"/>
-      <w:r>
-        <w:rPr>
-          <w:rFonts w:ascii="Arial" w:eastAsia="Arial" w:hAnsi="Arial" w:cs="Arial"/>
-          <w:sz w:val="24"/>
-          <w:szCs w:val="24"/>
-          <w:lang w:val="en-US"/>
-        </w:rPr>
-        <w:t xml:space="preserve"> </w:t>
-      </w:r>
-      <w:proofErr w:type="spellStart"/>
-      <w:r>
-        <w:rPr>
-          <w:rFonts w:ascii="Arial" w:eastAsia="Arial" w:hAnsi="Arial" w:cs="Arial"/>
-          <w:sz w:val="24"/>
-          <w:szCs w:val="24"/>
-          <w:lang w:val="en-US"/>
-        </w:rPr>
-        <w:t>liao</w:t>
-      </w:r>
-      <w:proofErr w:type="spellEnd"/>
-      <w:r>
-        <w:rPr>
-          <w:rFonts w:ascii="Arial" w:eastAsia="Arial" w:hAnsi="Arial" w:cs="Arial"/>
-          <w:sz w:val="24"/>
-          <w:szCs w:val="24"/>
-          <w:lang w:val="en-US"/>
-        </w:rPr>
-        <w:t>, 2018</w:t>
-      </w:r>
-    </w:p>
-    <w:p>
-      <w:pPr>
-        <w:rPr>
-          <w:rFonts w:ascii="Arial" w:eastAsia="Arial" w:hAnsi="Arial" w:cs="Arial"/>
-          <w:sz w:val="24"/>
-          <w:szCs w:val="24"/>
-        </w:rPr>
-      </w:pPr>
-      <w:r>
-        <w:rPr>
-          <w:rFonts w:ascii="Arial" w:eastAsia="Arial" w:hAnsi="Arial" w:cs="Arial"/>
-          <w:sz w:val="24"/>
-          <w:szCs w:val="24"/>
-          <w:lang w:val="en-US"/>
-        </w:rPr>
-        <w:t xml:space="preserve">[15] “Singular Value Decomposition (SVD), its application in </w:t>
-      </w:r>
-      <w:proofErr w:type="spellStart"/>
-      <w:r>
-        <w:rPr>
-          <w:rFonts w:ascii="Arial" w:eastAsia="Arial" w:hAnsi="Arial" w:cs="Arial"/>
-          <w:sz w:val="24"/>
-          <w:szCs w:val="24"/>
-          <w:lang w:val="en-US"/>
-        </w:rPr>
-        <w:t>Recomender</w:t>
-      </w:r>
-      <w:proofErr w:type="spellEnd"/>
-      <w:r>
-        <w:rPr>
-          <w:rFonts w:ascii="Arial" w:eastAsia="Arial" w:hAnsi="Arial" w:cs="Arial"/>
-          <w:sz w:val="24"/>
-          <w:szCs w:val="24"/>
-          <w:lang w:val="en-US"/>
-        </w:rPr>
-        <w:t xml:space="preserve"> </w:t>
-      </w:r>
-      <w:proofErr w:type="spellStart"/>
-      <w:r>
-        <w:rPr>
-          <w:rFonts w:ascii="Arial" w:eastAsia="Arial" w:hAnsi="Arial" w:cs="Arial"/>
-          <w:sz w:val="24"/>
-          <w:szCs w:val="24"/>
-          <w:lang w:val="en-US"/>
-        </w:rPr>
-        <w:t>System</w:t>
-      </w:r>
-      <w:proofErr w:type="gramStart"/>
-      <w:r>
-        <w:rPr>
-          <w:rFonts w:ascii="Arial" w:eastAsia="Arial" w:hAnsi="Arial" w:cs="Arial"/>
-          <w:sz w:val="24"/>
-          <w:szCs w:val="24"/>
-          <w:lang w:val="en-US"/>
-        </w:rPr>
-        <w:t>”,DR</w:t>
-      </w:r>
-      <w:proofErr w:type="spellEnd"/>
-      <w:r>
-        <w:rPr>
-          <w:rFonts w:ascii="Arial" w:eastAsia="Arial" w:hAnsi="Arial" w:cs="Arial"/>
-          <w:sz w:val="24"/>
-          <w:szCs w:val="24"/>
-          <w:lang w:val="en-US"/>
-        </w:rPr>
-        <w:t>.</w:t>
-      </w:r>
-      <w:proofErr w:type="gramEnd"/>
-      <w:r>
-        <w:rPr>
-          <w:rFonts w:ascii="Arial" w:eastAsia="Arial" w:hAnsi="Arial" w:cs="Arial"/>
-          <w:sz w:val="24"/>
-          <w:szCs w:val="24"/>
-          <w:lang w:val="en-US"/>
-        </w:rPr>
-        <w:t xml:space="preserve"> </w:t>
-      </w:r>
-      <w:proofErr w:type="spellStart"/>
-      <w:r>
-        <w:rPr>
-          <w:rFonts w:ascii="Arial" w:eastAsia="Arial" w:hAnsi="Arial" w:cs="Arial"/>
-          <w:sz w:val="24"/>
-          <w:szCs w:val="24"/>
-        </w:rPr>
-        <w:t>Vaibhav</w:t>
-      </w:r>
-      <w:proofErr w:type="spellEnd"/>
-      <w:r>
-        <w:rPr>
-          <w:rFonts w:ascii="Arial" w:eastAsia="Arial" w:hAnsi="Arial" w:cs="Arial"/>
-          <w:sz w:val="24"/>
-          <w:szCs w:val="24"/>
-        </w:rPr>
-        <w:t xml:space="preserve"> Kumar,2020</w:t>
-      </w:r>
-      <w:r>
-        <w:rPr>
-          <w:rFonts w:ascii="Arial" w:eastAsia="Arial" w:hAnsi="Arial" w:cs="Arial"/>
-          <w:sz w:val="24"/>
-          <w:szCs w:val="24"/>
-        </w:rPr>
-        <w:t>.</w:t>
-      </w:r>
-    </w:p>
-    <w:p>
-      <w:pPr>
-        <w:rPr>
-          <w:sz w:val="24"/>
-          <w:szCs w:val="24"/>
-          <w:lang w:val="en-US"/>
-        </w:rPr>
-      </w:pPr>
-      <w:r>
-        <w:rPr>
-          <w:rFonts w:ascii="Arial" w:eastAsia="Arial" w:hAnsi="Arial" w:cs="Arial"/>
-          <w:sz w:val="24"/>
-          <w:szCs w:val="24"/>
-        </w:rPr>
-        <w:t xml:space="preserve">[16]Subías, M. H., </w:t>
-      </w:r>
-      <w:proofErr w:type="spellStart"/>
-      <w:r>
-        <w:rPr>
-          <w:rFonts w:ascii="Arial" w:eastAsia="Arial" w:hAnsi="Arial" w:cs="Arial"/>
-          <w:sz w:val="24"/>
-          <w:szCs w:val="24"/>
-        </w:rPr>
-        <w:t>Laverón</w:t>
-      </w:r>
-      <w:proofErr w:type="spellEnd"/>
-      <w:r>
-        <w:rPr>
-          <w:rFonts w:ascii="Arial" w:eastAsia="Arial" w:hAnsi="Arial" w:cs="Arial"/>
-          <w:sz w:val="24"/>
-          <w:szCs w:val="24"/>
-        </w:rPr>
-        <w:t xml:space="preserve">, M. M., &amp; Molina, A. M. U. (2018). </w:t>
-      </w:r>
-      <w:r>
-        <w:rPr>
-          <w:rFonts w:ascii="Arial" w:eastAsia="Arial" w:hAnsi="Arial" w:cs="Arial"/>
-          <w:sz w:val="24"/>
-          <w:szCs w:val="24"/>
-          <w:lang w:val="en-US"/>
-        </w:rPr>
-        <w:t xml:space="preserve">Online recommendation systems in the Spanish Audiovisual market: comparative analysis between </w:t>
-      </w:r>
-      <w:proofErr w:type="spellStart"/>
-      <w:r>
-        <w:rPr>
-          <w:rFonts w:ascii="Arial" w:eastAsia="Arial" w:hAnsi="Arial" w:cs="Arial"/>
-          <w:sz w:val="24"/>
-          <w:szCs w:val="24"/>
-          <w:lang w:val="en-US"/>
-        </w:rPr>
-        <w:t>Atresmedia</w:t>
-      </w:r>
-      <w:proofErr w:type="spellEnd"/>
-      <w:r>
-        <w:rPr>
-          <w:rFonts w:ascii="Arial" w:eastAsia="Arial" w:hAnsi="Arial" w:cs="Arial"/>
-          <w:sz w:val="24"/>
-          <w:szCs w:val="24"/>
-          <w:lang w:val="en-US"/>
-        </w:rPr>
-        <w:t xml:space="preserve">, Movistar+ and Netflix. </w:t>
-      </w:r>
-      <w:proofErr w:type="spellStart"/>
-      <w:r>
-        <w:rPr>
-          <w:rFonts w:ascii="Arial" w:eastAsia="Arial" w:hAnsi="Arial" w:cs="Arial"/>
-          <w:sz w:val="24"/>
-          <w:szCs w:val="24"/>
-          <w:lang w:val="en-US"/>
-        </w:rPr>
-        <w:t>Universia</w:t>
-      </w:r>
-      <w:proofErr w:type="spellEnd"/>
-      <w:r>
-        <w:rPr>
-          <w:rFonts w:ascii="Arial" w:eastAsia="Arial" w:hAnsi="Arial" w:cs="Arial"/>
-          <w:sz w:val="24"/>
-          <w:szCs w:val="24"/>
-          <w:lang w:val="en-US"/>
-        </w:rPr>
-        <w:t xml:space="preserve"> Business Review, 60, 54–89. </w:t>
+        <w:t xml:space="preserve">Online recommendation systems in the Spanish Audiovisual market: comparative analysis between Atresmedia, Movistar+ and Netflix. Universia Business Review, 60, 54–89. </w:t>
       </w:r>
       <w:hyperlink r:id="rId21">
         <w:r>
@@ -8115,58 +6689,7 @@
           <w:szCs w:val="24"/>
           <w:lang w:val="en-US"/>
         </w:rPr>
-        <w:t>[</w:t>
-      </w:r>
-      <w:proofErr w:type="gramStart"/>
-      <w:r>
-        <w:rPr>
-          <w:rFonts w:ascii="Arial" w:eastAsia="Arial" w:hAnsi="Arial" w:cs="Arial"/>
-          <w:sz w:val="24"/>
-          <w:szCs w:val="24"/>
-          <w:lang w:val="en-US"/>
-        </w:rPr>
-        <w:t>17]</w:t>
-      </w:r>
-      <w:proofErr w:type="spellStart"/>
-      <w:r>
-        <w:rPr>
-          <w:rFonts w:ascii="Arial" w:eastAsia="Arial" w:hAnsi="Arial" w:cs="Arial"/>
-          <w:sz w:val="24"/>
-          <w:szCs w:val="24"/>
-          <w:lang w:val="en-US"/>
-        </w:rPr>
-        <w:t>Maheswari</w:t>
-      </w:r>
-      <w:proofErr w:type="spellEnd"/>
-      <w:proofErr w:type="gramEnd"/>
-      <w:r>
-        <w:rPr>
-          <w:rFonts w:ascii="Arial" w:eastAsia="Arial" w:hAnsi="Arial" w:cs="Arial"/>
-          <w:sz w:val="24"/>
-          <w:szCs w:val="24"/>
-          <w:lang w:val="en-US"/>
-        </w:rPr>
-        <w:t xml:space="preserve">, M., Geetha, S., &amp; Selva, </w:t>
-      </w:r>
-      <w:proofErr w:type="spellStart"/>
-      <w:r>
-        <w:rPr>
-          <w:rFonts w:ascii="Arial" w:eastAsia="Arial" w:hAnsi="Arial" w:cs="Arial"/>
-          <w:sz w:val="24"/>
-          <w:szCs w:val="24"/>
-          <w:lang w:val="en-US"/>
-        </w:rPr>
-        <w:t>kumar</w:t>
-      </w:r>
-      <w:proofErr w:type="spellEnd"/>
-      <w:r>
-        <w:rPr>
-          <w:rFonts w:ascii="Arial" w:eastAsia="Arial" w:hAnsi="Arial" w:cs="Arial"/>
-          <w:sz w:val="24"/>
-          <w:szCs w:val="24"/>
-          <w:lang w:val="en-US"/>
-        </w:rPr>
-        <w:t>, S. (2019). Adaptable and proficient Hellinger Coefficient Based Collaborative Filtering for recommendation system. Cluster Computing, 22(5), 12325–12338. https://doi-org.ezproxy.eafit.edu.co/10.1007/s10586-017-1616-7</w:t>
+        <w:t>[17]Maheswari, M., Geetha, S., &amp; Selva, kumar, S. (2019). Adaptable and proficient Hellinger Coefficient Based Collaborative Filtering for recommendation system. Cluster Computing, 22(5), 12325–12338. https://doi-org.ezproxy.eafit.edu.co/10.1007/s10586-017-1616-7</w:t>
       </w:r>
     </w:p>
     <w:sectPr>
@@ -8798,23 +7321,7 @@
                               <w:color w:val="D9D9D9" w:themeColor="background1" w:themeShade="D9"/>
                               <w:lang w:val="pt-BR"/>
                             </w:rPr>
-                            <w:t xml:space="preserve">*Daniel Enrique Pinto </w:t>
-                          </w:r>
-                          <w:proofErr w:type="spellStart"/>
-                          <w:r>
-                            <w:rPr>
-                              <w:color w:val="D9D9D9" w:themeColor="background1" w:themeShade="D9"/>
-                              <w:lang w:val="pt-BR"/>
-                            </w:rPr>
-                            <w:t>Restrepo</w:t>
-                          </w:r>
-                          <w:proofErr w:type="spellEnd"/>
-                          <w:r>
-                            <w:rPr>
-                              <w:color w:val="D9D9D9" w:themeColor="background1" w:themeShade="D9"/>
-                              <w:lang w:val="pt-BR"/>
-                            </w:rPr>
-                            <w:t xml:space="preserve"> </w:t>
+                            <w:t xml:space="preserve">*Daniel Enrique Pinto Restrepo </w:t>
                           </w:r>
                           <w:hyperlink r:id="rId3">
                             <w:r>
@@ -8839,23 +7346,7 @@
                               <w:color w:val="D9D9D9" w:themeColor="background1" w:themeShade="D9"/>
                               <w:lang w:val="pt-BR"/>
                             </w:rPr>
-                            <w:t xml:space="preserve">*Daniel </w:t>
-                          </w:r>
-                          <w:proofErr w:type="spellStart"/>
-                          <w:r>
-                            <w:rPr>
-                              <w:color w:val="D9D9D9" w:themeColor="background1" w:themeShade="D9"/>
-                              <w:lang w:val="pt-BR"/>
-                            </w:rPr>
-                            <w:t>Román</w:t>
-                          </w:r>
-                          <w:proofErr w:type="spellEnd"/>
-                          <w:r>
-                            <w:rPr>
-                              <w:color w:val="D9D9D9" w:themeColor="background1" w:themeShade="D9"/>
-                              <w:lang w:val="pt-BR"/>
-                            </w:rPr>
-                            <w:t xml:space="preserve"> Ramírez </w:t>
+                            <w:t xml:space="preserve">*Daniel Román Ramírez </w:t>
                           </w:r>
                           <w:hyperlink r:id="rId4" w:history="1">
                             <w:r>
@@ -8889,23 +7380,13 @@
                               <w:lang w:val="pt-BR"/>
                             </w:rPr>
                           </w:pPr>
-                          <w:proofErr w:type="spellStart"/>
                           <w:r>
                             <w:rPr>
                               <w:sz w:val="24"/>
                               <w:szCs w:val="24"/>
                               <w:lang w:val="pt-BR"/>
                             </w:rPr>
-                            <w:t>Proyecto</w:t>
-                          </w:r>
-                          <w:proofErr w:type="spellEnd"/>
-                          <w:r>
-                            <w:rPr>
-                              <w:sz w:val="24"/>
-                              <w:szCs w:val="24"/>
-                              <w:lang w:val="pt-BR"/>
-                            </w:rPr>
-                            <w:t xml:space="preserve"> final</w:t>
+                            <w:t>Proyecto final</w:t>
                           </w:r>
                         </w:p>
                         <w:p>
@@ -8944,23 +7425,7 @@
                               <w:sz w:val="24"/>
                               <w:szCs w:val="24"/>
                             </w:rPr>
-                            <w:t xml:space="preserve">Semestre II-2020 – </w:t>
-                          </w:r>
-                          <w:proofErr w:type="gramStart"/>
-                          <w:r>
-                            <w:rPr>
-                              <w:sz w:val="24"/>
-                              <w:szCs w:val="24"/>
-                            </w:rPr>
-                            <w:t>Septiembre</w:t>
-                          </w:r>
-                          <w:proofErr w:type="gramEnd"/>
-                          <w:r>
-                            <w:rPr>
-                              <w:sz w:val="24"/>
-                              <w:szCs w:val="24"/>
-                            </w:rPr>
-                            <w:t xml:space="preserve"> 13</w:t>
+                            <w:t>Semestre II-2020 – Septiembre 13</w:t>
                           </w:r>
                         </w:p>
                         <w:p>
@@ -11323,6 +9788,15 @@
 </file>
 
 <file path=customXml/item1.xml><?xml version="1.0" encoding="utf-8"?>
+<?mso-contentType ?>
+<FormTemplates xmlns="http://schemas.microsoft.com/sharepoint/v3/contenttype/forms">
+  <Display>DocumentLibraryForm</Display>
+  <Edit>DocumentLibraryForm</Edit>
+  <New>DocumentLibraryForm</New>
+</FormTemplates>
+</file>
+
+<file path=customXml/item2.xml><?xml version="1.0" encoding="utf-8"?>
 <ct:contentTypeSchema xmlns:ct="http://schemas.microsoft.com/office/2006/metadata/contentType" xmlns:ma="http://schemas.microsoft.com/office/2006/metadata/properties/metaAttributes" ct:_="" ma:_="" ma:contentTypeName="Documento" ma:contentTypeID="0x01010064B7FB76FF1247439E234AD1834F1E7E" ma:contentTypeVersion="8" ma:contentTypeDescription="Crear nuevo documento." ma:contentTypeScope="" ma:versionID="d275d41b73ebc68d5eee633f7e98eb26">
   <xsd:schema xmlns:xsd="http://www.w3.org/2001/XMLSchema" xmlns:xs="http://www.w3.org/2001/XMLSchema" xmlns:p="http://schemas.microsoft.com/office/2006/metadata/properties" xmlns:ns2="0707af51-bf31-4cf7-b57c-fd338fbf312b" targetNamespace="http://schemas.microsoft.com/office/2006/metadata/properties" ma:root="true" ma:fieldsID="967f38fae3688f4b4a8eed4675cd8309" ns2:_="">
     <xsd:import namespace="0707af51-bf31-4cf7-b57c-fd338fbf312b"/>
@@ -11494,26 +9968,25 @@
 </ct:contentTypeSchema>
 </file>
 
-<file path=customXml/item2.xml><?xml version="1.0" encoding="utf-8"?>
-<?mso-contentType ?>
-<FormTemplates xmlns="http://schemas.microsoft.com/sharepoint/v3/contenttype/forms">
-  <Display>DocumentLibraryForm</Display>
-  <Edit>DocumentLibraryForm</Edit>
-  <New>DocumentLibraryForm</New>
-</FormTemplates>
-</file>
-
 <file path=customXml/item3.xml><?xml version="1.0" encoding="utf-8"?>
-<b:Sources xmlns:b="http://schemas.openxmlformats.org/officeDocument/2006/bibliography" xmlns="http://schemas.openxmlformats.org/officeDocument/2006/bibliography" SelectedStyle="\APASixthEditionOfficeOnline.xsl" StyleName="APA" Version="6"/>
-</file>
-
-<file path=customXml/item4.xml><?xml version="1.0" encoding="utf-8"?>
 <p:properties xmlns:p="http://schemas.microsoft.com/office/2006/metadata/properties" xmlns:xsi="http://www.w3.org/2001/XMLSchema-instance" xmlns:pc="http://schemas.microsoft.com/office/infopath/2007/PartnerControls">
   <documentManagement/>
 </p:properties>
 </file>
 
+<file path=customXml/item4.xml><?xml version="1.0" encoding="utf-8"?>
+<b:Sources xmlns:b="http://schemas.openxmlformats.org/officeDocument/2006/bibliography" xmlns="http://schemas.openxmlformats.org/officeDocument/2006/bibliography" SelectedStyle="\APASixthEditionOfficeOnline.xsl" StyleName="APA" Version="6"/>
+</file>
+
 <file path=customXml/itemProps1.xml><?xml version="1.0" encoding="utf-8"?>
+<ds:datastoreItem xmlns:ds="http://schemas.openxmlformats.org/officeDocument/2006/customXml" ds:itemID="{23295CBB-9123-47F5-BFF0-03C102939B04}">
+  <ds:schemaRefs>
+    <ds:schemaRef ds:uri="http://schemas.microsoft.com/sharepoint/v3/contenttype/forms"/>
+  </ds:schemaRefs>
+</ds:datastoreItem>
+</file>
+
+<file path=customXml/itemProps2.xml><?xml version="1.0" encoding="utf-8"?>
 <ds:datastoreItem xmlns:ds="http://schemas.openxmlformats.org/officeDocument/2006/customXml" ds:itemID="{5C63B82E-DFC3-44AA-8790-B1B9EF18B7F9}">
   <ds:schemaRefs>
     <ds:schemaRef ds:uri="http://schemas.microsoft.com/office/2006/metadata/contentType"/>
@@ -11531,34 +10004,19 @@
 </ds:datastoreItem>
 </file>
 
-<file path=customXml/itemProps2.xml><?xml version="1.0" encoding="utf-8"?>
-<ds:datastoreItem xmlns:ds="http://schemas.openxmlformats.org/officeDocument/2006/customXml" ds:itemID="{23295CBB-9123-47F5-BFF0-03C102939B04}">
+<file path=customXml/itemProps3.xml><?xml version="1.0" encoding="utf-8"?>
+<ds:datastoreItem xmlns:ds="http://schemas.openxmlformats.org/officeDocument/2006/customXml" ds:itemID="{EBDF7CA6-40CB-420E-9A33-4ACE8201E4FC}">
   <ds:schemaRefs>
-    <ds:schemaRef ds:uri="http://schemas.microsoft.com/sharepoint/v3/contenttype/forms"/>
+    <ds:schemaRef ds:uri="http://schemas.microsoft.com/office/2006/metadata/properties"/>
+    <ds:schemaRef ds:uri="http://schemas.microsoft.com/office/infopath/2007/PartnerControls"/>
   </ds:schemaRefs>
 </ds:datastoreItem>
 </file>
 
-<file path=customXml/itemProps3.xml><?xml version="1.0" encoding="utf-8"?>
+<file path=customXml/itemProps4.xml><?xml version="1.0" encoding="utf-8"?>
 <ds:datastoreItem xmlns:ds="http://schemas.openxmlformats.org/officeDocument/2006/customXml" ds:itemID="{C71CEEFC-E972-4EB0-B872-17D19CCBF164}">
   <ds:schemaRefs>
     <ds:schemaRef ds:uri="http://schemas.openxmlformats.org/officeDocument/2006/bibliography"/>
   </ds:schemaRefs>
 </ds:datastoreItem>
-</file>
-
-<file path=customXml/itemProps4.xml><?xml version="1.0" encoding="utf-8"?>
-<ds:datastoreItem xmlns:ds="http://schemas.openxmlformats.org/officeDocument/2006/customXml" ds:itemID="{EBDF7CA6-40CB-420E-9A33-4ACE8201E4FC}">
-  <ds:schemaRefs>
-    <ds:schemaRef ds:uri="http://www.w3.org/XML/1998/namespace"/>
-    <ds:schemaRef ds:uri="http://purl.org/dc/elements/1.1/"/>
-    <ds:schemaRef ds:uri="0707af51-bf31-4cf7-b57c-fd338fbf312b"/>
-    <ds:schemaRef ds:uri="http://schemas.microsoft.com/office/2006/documentManagement/types"/>
-    <ds:schemaRef ds:uri="http://purl.org/dc/dcmitype/"/>
-    <ds:schemaRef ds:uri="http://purl.org/dc/terms/"/>
-    <ds:schemaRef ds:uri="http://schemas.microsoft.com/office/infopath/2007/PartnerControls"/>
-    <ds:schemaRef ds:uri="http://schemas.openxmlformats.org/package/2006/metadata/core-properties"/>
-    <ds:schemaRef ds:uri="http://schemas.microsoft.com/office/2006/metadata/properties"/>
-  </ds:schemaRefs>
-</ds:datastoreItem>
 </file>
</xml_diff>